<commit_message>
Update technical document for system graph
</commit_message>
<xml_diff>
--- a/Documents/给排水/地上平面大样系统图/卫生间大样图与轴测图-技术需求.docx
+++ b/Documents/给排水/地上平面大样系统图/卫生间大样图与轴测图-技术需求.docx
@@ -120,13 +120,7 @@
           <w:rPr>
             <w:rFonts w:hint="eastAsia"/>
           </w:rPr>
-          <w:t>，</w:t>
-        </w:r>
-        <w:r>
-          <w:rPr>
-            <w:rFonts w:hint="eastAsia"/>
-          </w:rPr>
-          <w:t>房间轮廓信息</w:t>
+          <w:t>，房间轮廓信息</w:t>
         </w:r>
       </w:ins>
       <w:del w:id="5" w:author="王文广" w:date="2021-03-09T09:40:00Z">
@@ -400,7 +394,6 @@
       <w:pPr>
         <w:rPr>
           <w:del w:id="26" w:author="王文广" w:date="2021-03-09T15:59:00Z"/>
-          <w:rFonts w:hint="eastAsia"/>
         </w:rPr>
         <w:pPrChange w:id="27" w:author="王文广" w:date="2021-03-10T15:04:00Z">
           <w:pPr>
@@ -698,9 +691,6 @@
     </w:p>
     <w:p>
       <w:pPr>
-        <w:rPr>
-          <w:rFonts w:hint="eastAsia"/>
-        </w:rPr>
         <w:pPrChange w:id="55" w:author="王文广" w:date="2021-03-10T15:04:00Z">
           <w:pPr>
             <w:pStyle w:val="a4"/>
@@ -1030,7 +1020,24 @@
         <w:rPr>
           <w:ins w:id="85" w:author="王文广" w:date="2021-03-09T16:01:00Z"/>
         </w:rPr>
-        <w:pPrChange w:id="86" w:author="王文广" w:date="2021-03-09T16:01:00Z">
+      </w:pPr>
+      <w:ins w:id="86" w:author="王文广" w:date="2021-03-09T16:01:00Z">
+        <w:r>
+          <w:rPr>
+            <w:rFonts w:hint="eastAsia"/>
+          </w:rPr>
+          <w:t>其他管线约束关系</w:t>
+        </w:r>
+      </w:ins>
+    </w:p>
+    <w:p>
+      <w:pPr>
+        <w:pStyle w:val="a4"/>
+        <w:ind w:left="840" w:firstLineChars="0" w:firstLine="0"/>
+        <w:rPr>
+          <w:ins w:id="87" w:author="王文广" w:date="2021-03-10T13:31:00Z"/>
+        </w:rPr>
+        <w:pPrChange w:id="88" w:author="王文广" w:date="2021-03-09T16:01:00Z">
           <w:pPr>
             <w:pStyle w:val="a4"/>
             <w:numPr>
@@ -1041,23 +1048,50 @@
           </w:pPr>
         </w:pPrChange>
       </w:pPr>
-      <w:ins w:id="87" w:author="王文广" w:date="2021-03-09T16:01:00Z">
-        <w:r>
-          <w:rPr>
-            <w:rFonts w:hint="eastAsia"/>
-          </w:rPr>
-          <w:t>其他管线约束关系</w:t>
-        </w:r>
-      </w:ins>
-    </w:p>
-    <w:p>
-      <w:pPr>
-        <w:pStyle w:val="a4"/>
-        <w:ind w:left="840" w:firstLineChars="0" w:firstLine="0"/>
-        <w:rPr>
-          <w:ins w:id="88" w:author="王文广" w:date="2021-03-10T13:31:00Z"/>
-        </w:rPr>
-        <w:pPrChange w:id="89" w:author="王文广" w:date="2021-03-09T16:01:00Z">
+      <w:ins w:id="89" w:author="王文广" w:date="2021-03-10T13:31:00Z">
+        <w:r>
+          <w:rPr>
+            <w:rFonts w:hint="eastAsia"/>
+          </w:rPr>
+          <w:t>约束比较多，</w:t>
+        </w:r>
+      </w:ins>
+      <w:ins w:id="90" w:author="王文广" w:date="2021-03-09T16:12:00Z">
+        <w:r>
+          <w:rPr>
+            <w:rFonts w:hint="eastAsia"/>
+          </w:rPr>
+          <w:t>具体约束，</w:t>
+        </w:r>
+      </w:ins>
+      <w:proofErr w:type="gramStart"/>
+      <w:ins w:id="91" w:author="王文广" w:date="2021-03-09T16:01:00Z">
+        <w:r>
+          <w:rPr>
+            <w:rFonts w:hint="eastAsia"/>
+          </w:rPr>
+          <w:t>见需求</w:t>
+        </w:r>
+        <w:proofErr w:type="gramEnd"/>
+        <w:r>
+          <w:rPr>
+            <w:rFonts w:hint="eastAsia"/>
+          </w:rPr>
+          <w:t>文档</w:t>
+        </w:r>
+      </w:ins>
+      <w:ins w:id="92" w:author="王文广" w:date="2021-03-10T18:35:00Z">
+        <w:r>
+          <w:rPr>
+            <w:rFonts w:hint="eastAsia"/>
+          </w:rPr>
+          <w:t>。</w:t>
+        </w:r>
+      </w:ins>
+    </w:p>
+    <w:p>
+      <w:pPr>
+        <w:pPrChange w:id="93" w:author="王文广" w:date="2021-03-10T18:09:00Z">
           <w:pPr>
             <w:pStyle w:val="a4"/>
             <w:numPr>
@@ -1068,44 +1102,598 @@
           </w:pPr>
         </w:pPrChange>
       </w:pPr>
-      <w:ins w:id="90" w:author="王文广" w:date="2021-03-10T13:31:00Z">
-        <w:r>
-          <w:rPr>
-            <w:rFonts w:hint="eastAsia"/>
-          </w:rPr>
-          <w:t>约束比较多，</w:t>
-        </w:r>
-      </w:ins>
-      <w:ins w:id="91" w:author="王文广" w:date="2021-03-09T16:12:00Z">
-        <w:r>
-          <w:rPr>
-            <w:rFonts w:hint="eastAsia"/>
-          </w:rPr>
-          <w:t>具体约束，</w:t>
-        </w:r>
-      </w:ins>
-      <w:ins w:id="92" w:author="王文广" w:date="2021-03-09T16:01:00Z">
-        <w:r>
-          <w:rPr>
-            <w:rFonts w:hint="eastAsia"/>
-          </w:rPr>
-          <w:t>见需求文档</w:t>
-        </w:r>
-      </w:ins>
-      <w:ins w:id="93" w:author="王文广" w:date="2021-03-10T18:35:00Z">
-        <w:r>
-          <w:rPr>
-            <w:rFonts w:hint="eastAsia"/>
-          </w:rPr>
-          <w:t>。</w:t>
-        </w:r>
-      </w:ins>
-      <w:bookmarkStart w:id="94" w:name="_GoBack"/>
-      <w:bookmarkEnd w:id="94"/>
-    </w:p>
-    <w:p>
-      <w:pPr>
-        <w:pPrChange w:id="95" w:author="王文广" w:date="2021-03-10T18:09:00Z">
+      <w:del w:id="94" w:author="力 马" w:date="2021-02-20T09:26:00Z">
+        <w:r>
+          <w:rPr>
+            <w:rFonts w:hint="eastAsia"/>
+          </w:rPr>
+          <w:delText>区域</w:delText>
+        </w:r>
+      </w:del>
+    </w:p>
+    <w:p>
+      <w:pPr>
+        <w:pStyle w:val="a4"/>
+        <w:numPr>
+          <w:ilvl w:val="2"/>
+          <w:numId w:val="1"/>
+        </w:numPr>
+        <w:ind w:firstLineChars="0"/>
+        <w:rPr>
+          <w:del w:id="95" w:author="王文广" w:date="2021-03-09T13:53:00Z"/>
+        </w:rPr>
+      </w:pPr>
+      <w:ins w:id="96" w:author="王文广" w:date="2021-03-09T17:41:00Z">
+        <w:r>
+          <w:rPr>
+            <w:rFonts w:hint="eastAsia"/>
+          </w:rPr>
+          <w:t>相关</w:t>
+        </w:r>
+      </w:ins>
+      <w:ins w:id="97" w:author="力 马" w:date="2021-02-20T09:25:00Z">
+        <w:del w:id="98" w:author="王文广" w:date="2021-03-09T13:53:00Z">
+          <w:r>
+            <w:rPr>
+              <w:rFonts w:hint="eastAsia"/>
+            </w:rPr>
+            <w:delText>即</w:delText>
+          </w:r>
+        </w:del>
+      </w:ins>
+      <w:del w:id="99" w:author="王文广" w:date="2021-03-09T13:53:00Z">
+        <w:r>
+          <w:rPr>
+            <w:rFonts w:hint="eastAsia"/>
+          </w:rPr>
+          <w:delText>停车区域</w:delText>
+        </w:r>
+      </w:del>
+      <w:ins w:id="100" w:author="力 马" w:date="2021-02-20T09:25:00Z">
+        <w:del w:id="101" w:author="王文广" w:date="2021-03-09T13:53:00Z">
+          <w:r>
+            <w:rPr>
+              <w:rFonts w:hint="eastAsia"/>
+            </w:rPr>
+            <w:delText>，包含车位和</w:delText>
+          </w:r>
+        </w:del>
+      </w:ins>
+      <w:ins w:id="102" w:author="力 马" w:date="2021-02-20T09:26:00Z">
+        <w:del w:id="103" w:author="王文广" w:date="2021-03-09T13:53:00Z">
+          <w:r>
+            <w:rPr>
+              <w:rFonts w:hint="eastAsia"/>
+            </w:rPr>
+            <w:delText>车道</w:delText>
+          </w:r>
+        </w:del>
+      </w:ins>
+    </w:p>
+    <w:p>
+      <w:pPr>
+        <w:pStyle w:val="a4"/>
+        <w:numPr>
+          <w:ilvl w:val="1"/>
+          <w:numId w:val="1"/>
+        </w:numPr>
+        <w:ind w:firstLineChars="0"/>
+        <w:rPr>
+          <w:del w:id="104" w:author="王文广" w:date="2021-03-09T13:53:00Z"/>
+        </w:rPr>
+      </w:pPr>
+      <w:del w:id="105" w:author="王文广" w:date="2021-03-09T13:53:00Z">
+        <w:r>
+          <w:rPr>
+            <w:rFonts w:hint="eastAsia"/>
+          </w:rPr>
+          <w:delText>不</w:delText>
+        </w:r>
+        <w:r>
+          <w:rPr>
+            <w:rFonts w:hint="eastAsia"/>
+          </w:rPr>
+          <w:delText>可</w:delText>
+        </w:r>
+        <w:r>
+          <w:rPr>
+            <w:rFonts w:hint="eastAsia"/>
+          </w:rPr>
+          <w:delText>布置</w:delText>
+        </w:r>
+      </w:del>
+      <w:ins w:id="106" w:author="力 马" w:date="2021-02-20T09:26:00Z">
+        <w:del w:id="107" w:author="王文广" w:date="2021-03-09T13:53:00Z">
+          <w:r>
+            <w:rPr>
+              <w:rFonts w:hint="eastAsia"/>
+            </w:rPr>
+            <w:delText>的空间</w:delText>
+          </w:r>
+        </w:del>
+      </w:ins>
+      <w:del w:id="108" w:author="王文广" w:date="2021-03-09T13:53:00Z">
+        <w:r>
+          <w:rPr>
+            <w:rFonts w:hint="eastAsia"/>
+          </w:rPr>
+          <w:delText>区域</w:delText>
+        </w:r>
+      </w:del>
+    </w:p>
+    <w:p>
+      <w:pPr>
+        <w:pStyle w:val="a4"/>
+        <w:numPr>
+          <w:ilvl w:val="2"/>
+          <w:numId w:val="1"/>
+        </w:numPr>
+        <w:ind w:firstLineChars="0"/>
+        <w:rPr>
+          <w:del w:id="109" w:author="王文广" w:date="2021-03-09T13:53:00Z"/>
+        </w:rPr>
+      </w:pPr>
+      <w:del w:id="110" w:author="王文广" w:date="2021-03-09T13:53:00Z">
+        <w:r>
+          <w:rPr>
+            <w:rFonts w:hint="eastAsia"/>
+          </w:rPr>
+          <w:delText>没有名字或者名字我们不关心的就是其他区域</w:delText>
+        </w:r>
+      </w:del>
+      <w:ins w:id="111" w:author="力 马" w:date="2021-02-20T09:24:00Z">
+        <w:del w:id="112" w:author="王文广" w:date="2021-03-09T13:53:00Z">
+          <w:r>
+            <w:rPr>
+              <w:rFonts w:hint="eastAsia"/>
+            </w:rPr>
+            <w:delText>除了必须布置</w:delText>
+          </w:r>
+        </w:del>
+      </w:ins>
+      <w:ins w:id="113" w:author="力 马" w:date="2021-02-20T09:26:00Z">
+        <w:del w:id="114" w:author="王文广" w:date="2021-03-09T13:53:00Z">
+          <w:r>
+            <w:rPr>
+              <w:rFonts w:hint="eastAsia"/>
+            </w:rPr>
+            <w:delText>的空间</w:delText>
+          </w:r>
+        </w:del>
+      </w:ins>
+      <w:ins w:id="115" w:author="力 马" w:date="2021-02-20T09:24:00Z">
+        <w:del w:id="116" w:author="王文广" w:date="2021-03-09T13:53:00Z">
+          <w:r>
+            <w:rPr>
+              <w:rFonts w:hint="eastAsia"/>
+            </w:rPr>
+            <w:delText>和可布置</w:delText>
+          </w:r>
+        </w:del>
+      </w:ins>
+      <w:ins w:id="117" w:author="力 马" w:date="2021-02-20T09:26:00Z">
+        <w:del w:id="118" w:author="王文广" w:date="2021-03-09T13:53:00Z">
+          <w:r>
+            <w:rPr>
+              <w:rFonts w:hint="eastAsia"/>
+            </w:rPr>
+            <w:delText>的空间</w:delText>
+          </w:r>
+        </w:del>
+      </w:ins>
+      <w:ins w:id="119" w:author="力 马" w:date="2021-02-20T09:25:00Z">
+        <w:del w:id="120" w:author="王文广" w:date="2021-03-09T13:53:00Z">
+          <w:r>
+            <w:rPr>
+              <w:rFonts w:hint="eastAsia"/>
+            </w:rPr>
+            <w:delText>外都是不可布置</w:delText>
+          </w:r>
+        </w:del>
+      </w:ins>
+      <w:ins w:id="121" w:author="力 马" w:date="2021-02-20T09:26:00Z">
+        <w:del w:id="122" w:author="王文广" w:date="2021-03-09T13:53:00Z">
+          <w:r>
+            <w:rPr>
+              <w:rFonts w:hint="eastAsia"/>
+            </w:rPr>
+            <w:delText>的空间</w:delText>
+          </w:r>
+        </w:del>
+      </w:ins>
+      <w:ins w:id="123" w:author="力 马" w:date="2021-02-20T09:25:00Z">
+        <w:del w:id="124" w:author="王文广" w:date="2021-03-09T13:53:00Z">
+          <w:r>
+            <w:rPr>
+              <w:rFonts w:hint="eastAsia"/>
+            </w:rPr>
+            <w:delText>。</w:delText>
+          </w:r>
+        </w:del>
+      </w:ins>
+      <w:ins w:id="125" w:author="力 马" w:date="2021-02-20T09:24:00Z">
+        <w:del w:id="126" w:author="王文广" w:date="2021-03-09T13:53:00Z">
+          <w:r>
+            <w:rPr>
+              <w:rFonts w:hint="eastAsia"/>
+            </w:rPr>
+            <w:delText>需增加开关设定</w:delText>
+          </w:r>
+        </w:del>
+      </w:ins>
+      <w:ins w:id="127" w:author="力 马" w:date="2021-02-20T09:25:00Z">
+        <w:del w:id="128" w:author="王文广" w:date="2021-03-09T13:53:00Z">
+          <w:r>
+            <w:rPr>
+              <w:rFonts w:hint="eastAsia"/>
+            </w:rPr>
+            <w:delText>不可布置</w:delText>
+          </w:r>
+        </w:del>
+      </w:ins>
+      <w:ins w:id="129" w:author="力 马" w:date="2021-02-20T09:26:00Z">
+        <w:del w:id="130" w:author="王文广" w:date="2021-03-09T13:53:00Z">
+          <w:r>
+            <w:rPr>
+              <w:rFonts w:hint="eastAsia"/>
+            </w:rPr>
+            <w:delText>的空间</w:delText>
+          </w:r>
+        </w:del>
+      </w:ins>
+      <w:ins w:id="131" w:author="力 马" w:date="2021-02-20T09:25:00Z">
+        <w:del w:id="132" w:author="王文广" w:date="2021-03-09T13:53:00Z">
+          <w:r>
+            <w:rPr>
+              <w:rFonts w:hint="eastAsia"/>
+            </w:rPr>
+            <w:delText>是否需要被保护。</w:delText>
+          </w:r>
+        </w:del>
+      </w:ins>
+    </w:p>
+    <w:p>
+      <w:pPr>
+        <w:pStyle w:val="a4"/>
+        <w:numPr>
+          <w:ilvl w:val="1"/>
+          <w:numId w:val="1"/>
+        </w:numPr>
+        <w:ind w:firstLineChars="0"/>
+        <w:rPr>
+          <w:del w:id="133" w:author="王文广" w:date="2021-03-09T13:53:00Z"/>
+        </w:rPr>
+      </w:pPr>
+      <w:del w:id="134" w:author="王文广" w:date="2021-03-09T13:53:00Z">
+        <w:r>
+          <w:rPr>
+            <w:rFonts w:hint="eastAsia"/>
+          </w:rPr>
+          <w:delText>必须布置点位的</w:delText>
+        </w:r>
+        <w:r>
+          <w:rPr>
+            <w:rFonts w:hint="eastAsia"/>
+          </w:rPr>
+          <w:delText>建筑</w:delText>
+        </w:r>
+        <w:r>
+          <w:rPr>
+            <w:rFonts w:hint="eastAsia"/>
+          </w:rPr>
+          <w:delText>空间</w:delText>
+        </w:r>
+        <w:r>
+          <w:delText>的点位可以保护</w:delText>
+        </w:r>
+      </w:del>
+      <w:ins w:id="135" w:author="力 马" w:date="2021-02-20T09:27:00Z">
+        <w:del w:id="136" w:author="王文广" w:date="2021-03-09T13:53:00Z">
+          <w:r>
+            <w:rPr>
+              <w:rFonts w:hint="eastAsia"/>
+            </w:rPr>
+            <w:delText>可布置的空间</w:delText>
+          </w:r>
+        </w:del>
+      </w:ins>
+      <w:del w:id="137" w:author="王文广" w:date="2021-03-09T13:53:00Z">
+        <w:r>
+          <w:delText>停车区域</w:delText>
+        </w:r>
+        <w:r>
+          <w:rPr>
+            <w:rFonts w:hint="eastAsia"/>
+          </w:rPr>
+          <w:delText>和其他</w:delText>
+        </w:r>
+        <w:r>
+          <w:rPr>
+            <w:rFonts w:hint="eastAsia"/>
+          </w:rPr>
+          <w:delText>建筑</w:delText>
+        </w:r>
+      </w:del>
+      <w:ins w:id="138" w:author="力 马" w:date="2021-02-20T09:27:00Z">
+        <w:del w:id="139" w:author="王文广" w:date="2021-03-09T13:53:00Z">
+          <w:r>
+            <w:rPr>
+              <w:rFonts w:hint="eastAsia"/>
+            </w:rPr>
+            <w:delText>不可布置的</w:delText>
+          </w:r>
+        </w:del>
+      </w:ins>
+      <w:del w:id="140" w:author="王文广" w:date="2021-03-09T13:53:00Z">
+        <w:r>
+          <w:rPr>
+            <w:rFonts w:hint="eastAsia"/>
+          </w:rPr>
+          <w:delText>空间</w:delText>
+        </w:r>
+      </w:del>
+      <w:ins w:id="141" w:author="力 马" w:date="2021-02-20T09:23:00Z">
+        <w:del w:id="142" w:author="王文广" w:date="2021-03-09T13:53:00Z">
+          <w:r>
+            <w:rPr>
+              <w:rFonts w:hint="eastAsia"/>
+            </w:rPr>
+            <w:delText>。此选项可开关。</w:delText>
+          </w:r>
+        </w:del>
+      </w:ins>
+    </w:p>
+    <w:p>
+      <w:pPr>
+        <w:pStyle w:val="a4"/>
+        <w:numPr>
+          <w:ilvl w:val="1"/>
+          <w:numId w:val="1"/>
+        </w:numPr>
+        <w:ind w:firstLineChars="0"/>
+        <w:rPr>
+          <w:del w:id="143" w:author="王文广" w:date="2021-03-09T13:53:00Z"/>
+        </w:rPr>
+      </w:pPr>
+      <w:del w:id="144" w:author="王文广" w:date="2021-03-09T13:53:00Z">
+        <w:r>
+          <w:delText>停车区域</w:delText>
+        </w:r>
+      </w:del>
+      <w:ins w:id="145" w:author="力 马" w:date="2021-02-20T09:27:00Z">
+        <w:del w:id="146" w:author="王文广" w:date="2021-03-09T13:53:00Z">
+          <w:r>
+            <w:rPr>
+              <w:rFonts w:hint="eastAsia"/>
+            </w:rPr>
+            <w:delText>可布置的空间</w:delText>
+          </w:r>
+        </w:del>
+      </w:ins>
+      <w:del w:id="147" w:author="王文广" w:date="2021-03-09T13:53:00Z">
+        <w:r>
+          <w:delText>的点位保护无法用于</w:delText>
+        </w:r>
+      </w:del>
+      <w:ins w:id="148" w:author="力 马" w:date="2021-02-20T09:27:00Z">
+        <w:del w:id="149" w:author="王文广" w:date="2021-03-09T13:53:00Z">
+          <w:r>
+            <w:rPr>
+              <w:rFonts w:hint="eastAsia"/>
+            </w:rPr>
+            <w:delText>保护</w:delText>
+          </w:r>
+        </w:del>
+      </w:ins>
+      <w:del w:id="150" w:author="王文广" w:date="2021-03-09T13:53:00Z">
+        <w:r>
+          <w:rPr>
+            <w:rFonts w:hint="eastAsia"/>
+          </w:rPr>
+          <w:delText>必须布置</w:delText>
+        </w:r>
+      </w:del>
+      <w:ins w:id="151" w:author="力 马" w:date="2021-02-20T09:27:00Z">
+        <w:del w:id="152" w:author="王文广" w:date="2021-03-09T13:53:00Z">
+          <w:r>
+            <w:rPr>
+              <w:rFonts w:hint="eastAsia"/>
+            </w:rPr>
+            <w:delText>的空间</w:delText>
+          </w:r>
+        </w:del>
+      </w:ins>
+      <w:del w:id="153" w:author="王文广" w:date="2021-03-09T13:53:00Z">
+        <w:r>
+          <w:rPr>
+            <w:rFonts w:hint="eastAsia"/>
+          </w:rPr>
+          <w:delText>区域</w:delText>
+        </w:r>
+        <w:r>
+          <w:rPr>
+            <w:rFonts w:hint="eastAsia"/>
+          </w:rPr>
+          <w:delText>，但可以用于保护</w:delText>
+        </w:r>
+        <w:r>
+          <w:rPr>
+            <w:rFonts w:hint="eastAsia"/>
+          </w:rPr>
+          <w:delText>其他</w:delText>
+        </w:r>
+        <w:r>
+          <w:rPr>
+            <w:rFonts w:hint="eastAsia"/>
+          </w:rPr>
+          <w:delText>建筑</w:delText>
+        </w:r>
+      </w:del>
+      <w:ins w:id="154" w:author="力 马" w:date="2021-02-20T09:28:00Z">
+        <w:del w:id="155" w:author="王文广" w:date="2021-03-09T13:53:00Z">
+          <w:r>
+            <w:rPr>
+              <w:rFonts w:hint="eastAsia"/>
+            </w:rPr>
+            <w:delText>不可布置的</w:delText>
+          </w:r>
+        </w:del>
+      </w:ins>
+      <w:del w:id="156" w:author="王文广" w:date="2021-03-09T13:53:00Z">
+        <w:r>
+          <w:rPr>
+            <w:rFonts w:hint="eastAsia"/>
+          </w:rPr>
+          <w:delText>空间</w:delText>
+        </w:r>
+      </w:del>
+      <w:ins w:id="157" w:author="力 马" w:date="2021-02-20T09:23:00Z">
+        <w:del w:id="158" w:author="王文广" w:date="2021-03-09T13:53:00Z">
+          <w:r>
+            <w:rPr>
+              <w:rFonts w:hint="eastAsia"/>
+            </w:rPr>
+            <w:delText>。此选项可开关。</w:delText>
+          </w:r>
+        </w:del>
+      </w:ins>
+    </w:p>
+    <w:p>
+      <w:pPr>
+        <w:pStyle w:val="a4"/>
+        <w:numPr>
+          <w:ilvl w:val="1"/>
+          <w:numId w:val="1"/>
+        </w:numPr>
+        <w:ind w:firstLineChars="0"/>
+        <w:rPr>
+          <w:del w:id="159" w:author="力 马" w:date="2021-02-20T09:28:00Z"/>
+        </w:rPr>
+      </w:pPr>
+      <w:del w:id="160" w:author="力 马" w:date="2021-02-20T09:28:00Z">
+        <w:r>
+          <w:rPr>
+            <w:rFonts w:hint="eastAsia"/>
+          </w:rPr>
+          <w:delText>若</w:delText>
+        </w:r>
+        <w:r>
+          <w:rPr>
+            <w:rFonts w:hint="eastAsia"/>
+          </w:rPr>
+          <w:delText>不可布置区域存在盲区，在</w:delText>
+        </w:r>
+        <w:r>
+          <w:rPr>
+            <w:rFonts w:hint="eastAsia"/>
+          </w:rPr>
+          <w:delText>可布置区域添加布置点位</w:delText>
+        </w:r>
+      </w:del>
+    </w:p>
+    <w:p>
+      <w:pPr>
+        <w:pStyle w:val="a4"/>
+        <w:numPr>
+          <w:ilvl w:val="0"/>
+          <w:numId w:val="1"/>
+        </w:numPr>
+        <w:ind w:firstLineChars="0"/>
+        <w:rPr>
+          <w:ins w:id="161" w:author="王文广" w:date="2021-03-09T14:00:00Z"/>
+        </w:rPr>
+      </w:pPr>
+      <w:r>
+        <w:rPr>
+          <w:rFonts w:hint="eastAsia"/>
+        </w:rPr>
+        <w:t>算法</w:t>
+      </w:r>
+      <w:ins w:id="162" w:author="王文广" w:date="2021-03-10T13:32:00Z">
+        <w:r>
+          <w:rPr>
+            <w:rFonts w:hint="eastAsia"/>
+          </w:rPr>
+          <w:t>（</w:t>
+        </w:r>
+        <w:r>
+          <w:rPr>
+            <w:rFonts w:hint="eastAsia"/>
+            <w:color w:val="FF0000"/>
+            <w:rPrChange w:id="163" w:author="王文广" w:date="2021-03-15T09:46:00Z">
+              <w:rPr>
+                <w:rFonts w:hint="eastAsia"/>
+              </w:rPr>
+            </w:rPrChange>
+          </w:rPr>
+          <w:t>浙大</w:t>
+        </w:r>
+        <w:r>
+          <w:rPr>
+            <w:rFonts w:hint="eastAsia"/>
+          </w:rPr>
+          <w:t>）</w:t>
+        </w:r>
+      </w:ins>
+      <w:del w:id="164" w:author="王文广" w:date="2021-03-09T17:42:00Z">
+        <w:r>
+          <w:rPr>
+            <w:rFonts w:hint="eastAsia"/>
+          </w:rPr>
+          <w:delText>实现</w:delText>
+        </w:r>
+      </w:del>
+    </w:p>
+    <w:p>
+      <w:pPr>
+        <w:pStyle w:val="a4"/>
+        <w:numPr>
+          <w:ilvl w:val="1"/>
+          <w:numId w:val="1"/>
+        </w:numPr>
+        <w:ind w:firstLineChars="0"/>
+        <w:rPr>
+          <w:del w:id="165" w:author="王文广" w:date="2021-03-09T14:00:00Z"/>
+        </w:rPr>
+        <w:pPrChange w:id="166" w:author="王文广" w:date="2021-03-09T14:32:00Z">
+          <w:pPr>
+            <w:pStyle w:val="a4"/>
+            <w:numPr>
+              <w:numId w:val="1"/>
+            </w:numPr>
+            <w:ind w:left="420" w:firstLineChars="0" w:hanging="420"/>
+          </w:pPr>
+        </w:pPrChange>
+      </w:pPr>
+      <w:ins w:id="167" w:author="王文广" w:date="2021-03-10T14:35:00Z">
+        <w:r>
+          <w:rPr>
+            <w:rFonts w:hint="eastAsia"/>
+          </w:rPr>
+          <w:t>给，排水口</w:t>
+        </w:r>
+      </w:ins>
+      <w:ins w:id="168" w:author="王文广" w:date="2021-03-09T14:01:00Z">
+        <w:r>
+          <w:rPr>
+            <w:rFonts w:hint="eastAsia"/>
+          </w:rPr>
+          <w:t>分组算法</w:t>
+        </w:r>
+      </w:ins>
+    </w:p>
+    <w:p>
+      <w:pPr>
+        <w:pStyle w:val="a4"/>
+        <w:numPr>
+          <w:ilvl w:val="1"/>
+          <w:numId w:val="1"/>
+        </w:numPr>
+        <w:ind w:firstLineChars="0" w:firstLine="0"/>
+        <w:rPr>
+          <w:ins w:id="169" w:author="王文广" w:date="2021-03-15T10:32:00Z"/>
+        </w:rPr>
+        <w:pPrChange w:id="170" w:author="王文广" w:date="2021-03-10T15:26:00Z">
           <w:pPr>
             <w:pStyle w:val="a4"/>
             <w:numPr>
@@ -1116,582 +1704,75 @@
           </w:pPr>
         </w:pPrChange>
       </w:pPr>
-      <w:del w:id="96" w:author="力 马" w:date="2021-02-20T09:26:00Z">
-        <w:r>
-          <w:rPr>
-            <w:rFonts w:hint="eastAsia"/>
-          </w:rPr>
-          <w:delText>区域</w:delText>
+      <w:del w:id="171" w:author="王文广" w:date="2021-03-09T14:01:00Z">
+        <w:r>
+          <w:rPr>
+            <w:rFonts w:hint="eastAsia"/>
+          </w:rPr>
+          <w:delText>目标</w:delText>
+        </w:r>
+        <w:r>
+          <w:rPr>
+            <w:rFonts w:hint="eastAsia"/>
+          </w:rPr>
+          <w:delText>约束</w:delText>
         </w:r>
       </w:del>
-    </w:p>
-    <w:p>
-      <w:pPr>
-        <w:pStyle w:val="a4"/>
-        <w:numPr>
-          <w:ilvl w:val="2"/>
-          <w:numId w:val="1"/>
-        </w:numPr>
-        <w:ind w:firstLineChars="0"/>
-        <w:rPr>
-          <w:del w:id="97" w:author="王文广" w:date="2021-03-09T13:53:00Z"/>
-        </w:rPr>
-      </w:pPr>
-      <w:ins w:id="98" w:author="王文广" w:date="2021-03-09T17:41:00Z">
-        <w:r>
-          <w:rPr>
-            <w:rFonts w:hint="eastAsia"/>
-          </w:rPr>
-          <w:t>相关</w:t>
-        </w:r>
-      </w:ins>
-      <w:ins w:id="99" w:author="力 马" w:date="2021-02-20T09:25:00Z">
-        <w:del w:id="100" w:author="王文广" w:date="2021-03-09T13:53:00Z">
-          <w:r>
-            <w:rPr>
-              <w:rFonts w:hint="eastAsia"/>
-            </w:rPr>
-            <w:delText>即</w:delText>
-          </w:r>
-        </w:del>
-      </w:ins>
-      <w:del w:id="101" w:author="王文广" w:date="2021-03-09T13:53:00Z">
-        <w:r>
-          <w:rPr>
-            <w:rFonts w:hint="eastAsia"/>
-          </w:rPr>
-          <w:delText>停车区域</w:delText>
+      <w:del w:id="172" w:author="王文广" w:date="2021-03-15T13:21:00Z">
+        <w:r>
+          <w:rPr>
+            <w:rFonts w:hint="eastAsia"/>
+          </w:rPr>
+          <w:delText>（</w:delText>
+        </w:r>
+        <w:r>
+          <w:rPr>
+            <w:rFonts w:hint="eastAsia"/>
+          </w:rPr>
+          <w:delText>必须</w:delText>
+        </w:r>
+        <w:r>
+          <w:rPr>
+            <w:rFonts w:hint="eastAsia"/>
+          </w:rPr>
+          <w:delText>）</w:delText>
         </w:r>
       </w:del>
-      <w:ins w:id="102" w:author="力 马" w:date="2021-02-20T09:25:00Z">
-        <w:del w:id="103" w:author="王文广" w:date="2021-03-09T13:53:00Z">
-          <w:r>
-            <w:rPr>
-              <w:rFonts w:hint="eastAsia"/>
-            </w:rPr>
-            <w:delText>，包含车位和</w:delText>
-          </w:r>
-        </w:del>
-      </w:ins>
-      <w:ins w:id="104" w:author="力 马" w:date="2021-02-20T09:26:00Z">
-        <w:del w:id="105" w:author="王文广" w:date="2021-03-09T13:53:00Z">
-          <w:r>
-            <w:rPr>
-              <w:rFonts w:hint="eastAsia"/>
-            </w:rPr>
-            <w:delText>车道</w:delText>
-          </w:r>
-        </w:del>
-      </w:ins>
-    </w:p>
-    <w:p>
-      <w:pPr>
-        <w:pStyle w:val="a4"/>
-        <w:numPr>
-          <w:ilvl w:val="1"/>
-          <w:numId w:val="1"/>
-        </w:numPr>
-        <w:ind w:firstLineChars="0"/>
-        <w:rPr>
-          <w:del w:id="106" w:author="王文广" w:date="2021-03-09T13:53:00Z"/>
-        </w:rPr>
-      </w:pPr>
-      <w:del w:id="107" w:author="王文广" w:date="2021-03-09T13:53:00Z">
-        <w:r>
-          <w:rPr>
-            <w:rFonts w:hint="eastAsia"/>
-          </w:rPr>
-          <w:delText>不</w:delText>
-        </w:r>
-        <w:r>
-          <w:rPr>
-            <w:rFonts w:hint="eastAsia"/>
-          </w:rPr>
-          <w:delText>可</w:delText>
-        </w:r>
-        <w:r>
-          <w:rPr>
-            <w:rFonts w:hint="eastAsia"/>
-          </w:rPr>
-          <w:delText>布置</w:delText>
-        </w:r>
-      </w:del>
-      <w:ins w:id="108" w:author="力 马" w:date="2021-02-20T09:26:00Z">
-        <w:del w:id="109" w:author="王文广" w:date="2021-03-09T13:53:00Z">
-          <w:r>
-            <w:rPr>
-              <w:rFonts w:hint="eastAsia"/>
-            </w:rPr>
-            <w:delText>的空间</w:delText>
-          </w:r>
-        </w:del>
-      </w:ins>
-      <w:del w:id="110" w:author="王文广" w:date="2021-03-09T13:53:00Z">
-        <w:r>
-          <w:rPr>
-            <w:rFonts w:hint="eastAsia"/>
-          </w:rPr>
-          <w:delText>区域</w:delText>
-        </w:r>
-      </w:del>
-    </w:p>
-    <w:p>
-      <w:pPr>
-        <w:pStyle w:val="a4"/>
-        <w:numPr>
-          <w:ilvl w:val="2"/>
-          <w:numId w:val="1"/>
-        </w:numPr>
-        <w:ind w:firstLineChars="0"/>
-        <w:rPr>
-          <w:del w:id="111" w:author="王文广" w:date="2021-03-09T13:53:00Z"/>
-        </w:rPr>
-      </w:pPr>
-      <w:del w:id="112" w:author="王文广" w:date="2021-03-09T13:53:00Z">
-        <w:r>
-          <w:rPr>
-            <w:rFonts w:hint="eastAsia"/>
-          </w:rPr>
-          <w:delText>没有名字或者名字我们不关心的就是其他区域</w:delText>
-        </w:r>
-      </w:del>
-      <w:ins w:id="113" w:author="力 马" w:date="2021-02-20T09:24:00Z">
-        <w:del w:id="114" w:author="王文广" w:date="2021-03-09T13:53:00Z">
-          <w:r>
-            <w:rPr>
-              <w:rFonts w:hint="eastAsia"/>
-            </w:rPr>
-            <w:delText>除了必须布置</w:delText>
-          </w:r>
-        </w:del>
-      </w:ins>
-      <w:ins w:id="115" w:author="力 马" w:date="2021-02-20T09:26:00Z">
-        <w:del w:id="116" w:author="王文广" w:date="2021-03-09T13:53:00Z">
-          <w:r>
-            <w:rPr>
-              <w:rFonts w:hint="eastAsia"/>
-            </w:rPr>
-            <w:delText>的空间</w:delText>
-          </w:r>
-        </w:del>
-      </w:ins>
-      <w:ins w:id="117" w:author="力 马" w:date="2021-02-20T09:24:00Z">
-        <w:del w:id="118" w:author="王文广" w:date="2021-03-09T13:53:00Z">
-          <w:r>
-            <w:rPr>
-              <w:rFonts w:hint="eastAsia"/>
-            </w:rPr>
-            <w:delText>和可布置</w:delText>
-          </w:r>
-        </w:del>
-      </w:ins>
-      <w:ins w:id="119" w:author="力 马" w:date="2021-02-20T09:26:00Z">
-        <w:del w:id="120" w:author="王文广" w:date="2021-03-09T13:53:00Z">
-          <w:r>
-            <w:rPr>
-              <w:rFonts w:hint="eastAsia"/>
-            </w:rPr>
-            <w:delText>的空间</w:delText>
-          </w:r>
-        </w:del>
-      </w:ins>
-      <w:ins w:id="121" w:author="力 马" w:date="2021-02-20T09:25:00Z">
-        <w:del w:id="122" w:author="王文广" w:date="2021-03-09T13:53:00Z">
-          <w:r>
-            <w:rPr>
-              <w:rFonts w:hint="eastAsia"/>
-            </w:rPr>
-            <w:delText>外都是不可布置</w:delText>
-          </w:r>
-        </w:del>
-      </w:ins>
-      <w:ins w:id="123" w:author="力 马" w:date="2021-02-20T09:26:00Z">
-        <w:del w:id="124" w:author="王文广" w:date="2021-03-09T13:53:00Z">
-          <w:r>
-            <w:rPr>
-              <w:rFonts w:hint="eastAsia"/>
-            </w:rPr>
-            <w:delText>的空间</w:delText>
-          </w:r>
-        </w:del>
-      </w:ins>
-      <w:ins w:id="125" w:author="力 马" w:date="2021-02-20T09:25:00Z">
-        <w:del w:id="126" w:author="王文广" w:date="2021-03-09T13:53:00Z">
-          <w:r>
-            <w:rPr>
-              <w:rFonts w:hint="eastAsia"/>
-            </w:rPr>
-            <w:delText>。</w:delText>
-          </w:r>
-        </w:del>
-      </w:ins>
-      <w:ins w:id="127" w:author="力 马" w:date="2021-02-20T09:24:00Z">
-        <w:del w:id="128" w:author="王文广" w:date="2021-03-09T13:53:00Z">
-          <w:r>
-            <w:rPr>
-              <w:rFonts w:hint="eastAsia"/>
-            </w:rPr>
-            <w:delText>需增加开关设定</w:delText>
-          </w:r>
-        </w:del>
-      </w:ins>
-      <w:ins w:id="129" w:author="力 马" w:date="2021-02-20T09:25:00Z">
-        <w:del w:id="130" w:author="王文广" w:date="2021-03-09T13:53:00Z">
-          <w:r>
-            <w:rPr>
-              <w:rFonts w:hint="eastAsia"/>
-            </w:rPr>
-            <w:delText>不可布置</w:delText>
-          </w:r>
-        </w:del>
-      </w:ins>
-      <w:ins w:id="131" w:author="力 马" w:date="2021-02-20T09:26:00Z">
-        <w:del w:id="132" w:author="王文广" w:date="2021-03-09T13:53:00Z">
-          <w:r>
-            <w:rPr>
-              <w:rFonts w:hint="eastAsia"/>
-            </w:rPr>
-            <w:delText>的空间</w:delText>
-          </w:r>
-        </w:del>
-      </w:ins>
-      <w:ins w:id="133" w:author="力 马" w:date="2021-02-20T09:25:00Z">
-        <w:del w:id="134" w:author="王文广" w:date="2021-03-09T13:53:00Z">
-          <w:r>
-            <w:rPr>
-              <w:rFonts w:hint="eastAsia"/>
-            </w:rPr>
-            <w:delText>是否需要被保护。</w:delText>
-          </w:r>
-        </w:del>
-      </w:ins>
-    </w:p>
-    <w:p>
-      <w:pPr>
-        <w:pStyle w:val="a4"/>
-        <w:numPr>
-          <w:ilvl w:val="1"/>
-          <w:numId w:val="1"/>
-        </w:numPr>
-        <w:ind w:firstLineChars="0"/>
-        <w:rPr>
-          <w:del w:id="135" w:author="王文广" w:date="2021-03-09T13:53:00Z"/>
-        </w:rPr>
-      </w:pPr>
-      <w:del w:id="136" w:author="王文广" w:date="2021-03-09T13:53:00Z">
-        <w:r>
-          <w:rPr>
-            <w:rFonts w:hint="eastAsia"/>
-          </w:rPr>
-          <w:delText>必须布置点位的</w:delText>
-        </w:r>
-        <w:r>
-          <w:rPr>
-            <w:rFonts w:hint="eastAsia"/>
-          </w:rPr>
-          <w:delText>建筑</w:delText>
-        </w:r>
-        <w:r>
-          <w:rPr>
-            <w:rFonts w:hint="eastAsia"/>
-          </w:rPr>
-          <w:delText>空间</w:delText>
-        </w:r>
-        <w:r>
-          <w:delText>的点位可以保护</w:delText>
-        </w:r>
-      </w:del>
-      <w:ins w:id="137" w:author="力 马" w:date="2021-02-20T09:27:00Z">
-        <w:del w:id="138" w:author="王文广" w:date="2021-03-09T13:53:00Z">
-          <w:r>
-            <w:rPr>
-              <w:rFonts w:hint="eastAsia"/>
-            </w:rPr>
-            <w:delText>可布置的空间</w:delText>
-          </w:r>
-        </w:del>
-      </w:ins>
-      <w:del w:id="139" w:author="王文广" w:date="2021-03-09T13:53:00Z">
-        <w:r>
-          <w:delText>停车区域</w:delText>
-        </w:r>
-        <w:r>
-          <w:rPr>
-            <w:rFonts w:hint="eastAsia"/>
-          </w:rPr>
-          <w:delText>和其他</w:delText>
-        </w:r>
-        <w:r>
-          <w:rPr>
-            <w:rFonts w:hint="eastAsia"/>
-          </w:rPr>
-          <w:delText>建筑</w:delText>
-        </w:r>
-      </w:del>
-      <w:ins w:id="140" w:author="力 马" w:date="2021-02-20T09:27:00Z">
-        <w:del w:id="141" w:author="王文广" w:date="2021-03-09T13:53:00Z">
-          <w:r>
-            <w:rPr>
-              <w:rFonts w:hint="eastAsia"/>
-            </w:rPr>
-            <w:delText>不可布置的</w:delText>
-          </w:r>
-        </w:del>
-      </w:ins>
-      <w:del w:id="142" w:author="王文广" w:date="2021-03-09T13:53:00Z">
-        <w:r>
-          <w:rPr>
-            <w:rFonts w:hint="eastAsia"/>
-          </w:rPr>
-          <w:delText>空间</w:delText>
-        </w:r>
-      </w:del>
-      <w:ins w:id="143" w:author="力 马" w:date="2021-02-20T09:23:00Z">
-        <w:del w:id="144" w:author="王文广" w:date="2021-03-09T13:53:00Z">
-          <w:r>
-            <w:rPr>
-              <w:rFonts w:hint="eastAsia"/>
-            </w:rPr>
-            <w:delText>。此选项可开关。</w:delText>
-          </w:r>
-        </w:del>
-      </w:ins>
-    </w:p>
-    <w:p>
-      <w:pPr>
-        <w:pStyle w:val="a4"/>
-        <w:numPr>
-          <w:ilvl w:val="1"/>
-          <w:numId w:val="1"/>
-        </w:numPr>
-        <w:ind w:firstLineChars="0"/>
-        <w:rPr>
-          <w:del w:id="145" w:author="王文广" w:date="2021-03-09T13:53:00Z"/>
-        </w:rPr>
-      </w:pPr>
-      <w:del w:id="146" w:author="王文广" w:date="2021-03-09T13:53:00Z">
-        <w:r>
-          <w:delText>停车区域</w:delText>
-        </w:r>
-      </w:del>
-      <w:ins w:id="147" w:author="力 马" w:date="2021-02-20T09:27:00Z">
-        <w:del w:id="148" w:author="王文广" w:date="2021-03-09T13:53:00Z">
-          <w:r>
-            <w:rPr>
-              <w:rFonts w:hint="eastAsia"/>
-            </w:rPr>
-            <w:delText>可布置的空间</w:delText>
-          </w:r>
-        </w:del>
-      </w:ins>
-      <w:del w:id="149" w:author="王文广" w:date="2021-03-09T13:53:00Z">
-        <w:r>
-          <w:delText>的点位保护无法用于</w:delText>
-        </w:r>
-      </w:del>
-      <w:ins w:id="150" w:author="力 马" w:date="2021-02-20T09:27:00Z">
-        <w:del w:id="151" w:author="王文广" w:date="2021-03-09T13:53:00Z">
-          <w:r>
-            <w:rPr>
-              <w:rFonts w:hint="eastAsia"/>
-            </w:rPr>
-            <w:delText>保护</w:delText>
-          </w:r>
-        </w:del>
-      </w:ins>
-      <w:del w:id="152" w:author="王文广" w:date="2021-03-09T13:53:00Z">
-        <w:r>
-          <w:rPr>
-            <w:rFonts w:hint="eastAsia"/>
-          </w:rPr>
-          <w:delText>必须布置</w:delText>
-        </w:r>
-      </w:del>
-      <w:ins w:id="153" w:author="力 马" w:date="2021-02-20T09:27:00Z">
-        <w:del w:id="154" w:author="王文广" w:date="2021-03-09T13:53:00Z">
-          <w:r>
-            <w:rPr>
-              <w:rFonts w:hint="eastAsia"/>
-            </w:rPr>
-            <w:delText>的空间</w:delText>
-          </w:r>
-        </w:del>
-      </w:ins>
-      <w:del w:id="155" w:author="王文广" w:date="2021-03-09T13:53:00Z">
-        <w:r>
-          <w:rPr>
-            <w:rFonts w:hint="eastAsia"/>
-          </w:rPr>
-          <w:delText>区域</w:delText>
-        </w:r>
-        <w:r>
-          <w:rPr>
-            <w:rFonts w:hint="eastAsia"/>
-          </w:rPr>
-          <w:delText>，但可以用于保护</w:delText>
-        </w:r>
-        <w:r>
-          <w:rPr>
-            <w:rFonts w:hint="eastAsia"/>
-          </w:rPr>
-          <w:delText>其他</w:delText>
-        </w:r>
-        <w:r>
-          <w:rPr>
-            <w:rFonts w:hint="eastAsia"/>
-          </w:rPr>
-          <w:delText>建筑</w:delText>
-        </w:r>
-      </w:del>
-      <w:ins w:id="156" w:author="力 马" w:date="2021-02-20T09:28:00Z">
-        <w:del w:id="157" w:author="王文广" w:date="2021-03-09T13:53:00Z">
-          <w:r>
-            <w:rPr>
-              <w:rFonts w:hint="eastAsia"/>
-            </w:rPr>
-            <w:delText>不可布置的</w:delText>
-          </w:r>
-        </w:del>
-      </w:ins>
-      <w:del w:id="158" w:author="王文广" w:date="2021-03-09T13:53:00Z">
-        <w:r>
-          <w:rPr>
-            <w:rFonts w:hint="eastAsia"/>
-          </w:rPr>
-          <w:delText>空间</w:delText>
-        </w:r>
-      </w:del>
-      <w:ins w:id="159" w:author="力 马" w:date="2021-02-20T09:23:00Z">
-        <w:del w:id="160" w:author="王文广" w:date="2021-03-09T13:53:00Z">
-          <w:r>
-            <w:rPr>
-              <w:rFonts w:hint="eastAsia"/>
-            </w:rPr>
-            <w:delText>。此选项可开关。</w:delText>
-          </w:r>
-        </w:del>
-      </w:ins>
-    </w:p>
-    <w:p>
-      <w:pPr>
-        <w:pStyle w:val="a4"/>
-        <w:numPr>
-          <w:ilvl w:val="1"/>
-          <w:numId w:val="1"/>
-        </w:numPr>
-        <w:ind w:firstLineChars="0"/>
-        <w:rPr>
-          <w:del w:id="161" w:author="力 马" w:date="2021-02-20T09:28:00Z"/>
-        </w:rPr>
-      </w:pPr>
-      <w:del w:id="162" w:author="力 马" w:date="2021-02-20T09:28:00Z">
-        <w:r>
-          <w:rPr>
-            <w:rFonts w:hint="eastAsia"/>
-          </w:rPr>
-          <w:delText>若</w:delText>
-        </w:r>
-        <w:r>
-          <w:rPr>
-            <w:rFonts w:hint="eastAsia"/>
-          </w:rPr>
-          <w:delText>不可布置区域存在盲区，在</w:delText>
-        </w:r>
-        <w:r>
-          <w:rPr>
-            <w:rFonts w:hint="eastAsia"/>
-          </w:rPr>
-          <w:delText>可布置区域添加布置点位</w:delText>
-        </w:r>
-      </w:del>
-    </w:p>
-    <w:p>
-      <w:pPr>
-        <w:pStyle w:val="a4"/>
-        <w:numPr>
-          <w:ilvl w:val="0"/>
-          <w:numId w:val="1"/>
-        </w:numPr>
-        <w:ind w:firstLineChars="0"/>
-        <w:rPr>
-          <w:ins w:id="163" w:author="王文广" w:date="2021-03-09T14:00:00Z"/>
-        </w:rPr>
-      </w:pPr>
-      <w:r>
-        <w:rPr>
-          <w:rFonts w:hint="eastAsia"/>
-        </w:rPr>
-        <w:t>算法</w:t>
-      </w:r>
-      <w:ins w:id="164" w:author="王文广" w:date="2021-03-10T13:32:00Z">
-        <w:r>
-          <w:rPr>
-            <w:rFonts w:hint="eastAsia"/>
-          </w:rPr>
-          <w:t>（浙大）</w:t>
-        </w:r>
-      </w:ins>
-      <w:del w:id="165" w:author="王文广" w:date="2021-03-09T17:42:00Z">
-        <w:r>
-          <w:rPr>
-            <w:rFonts w:hint="eastAsia"/>
-          </w:rPr>
-          <w:delText>实现</w:delText>
-        </w:r>
-      </w:del>
-    </w:p>
-    <w:p>
-      <w:pPr>
-        <w:pStyle w:val="a4"/>
-        <w:numPr>
-          <w:ilvl w:val="1"/>
-          <w:numId w:val="1"/>
-        </w:numPr>
-        <w:ind w:firstLineChars="0"/>
-        <w:rPr>
-          <w:del w:id="166" w:author="王文广" w:date="2021-03-09T14:00:00Z"/>
-          <w:rFonts w:hint="eastAsia"/>
-        </w:rPr>
-        <w:pPrChange w:id="167" w:author="王文广" w:date="2021-03-09T14:32:00Z">
-          <w:pPr>
-            <w:pStyle w:val="a4"/>
-            <w:numPr>
-              <w:numId w:val="1"/>
-            </w:numPr>
-            <w:ind w:left="420" w:firstLineChars="0" w:hanging="420"/>
-          </w:pPr>
-        </w:pPrChange>
-      </w:pPr>
-      <w:ins w:id="168" w:author="王文广" w:date="2021-03-10T14:35:00Z">
-        <w:r>
-          <w:rPr>
-            <w:rFonts w:hint="eastAsia"/>
-          </w:rPr>
-          <w:t>给，排水口</w:t>
-        </w:r>
-      </w:ins>
-      <w:ins w:id="169" w:author="王文广" w:date="2021-03-09T14:01:00Z">
-        <w:r>
-          <w:rPr>
-            <w:rFonts w:hint="eastAsia"/>
-          </w:rPr>
-          <w:t>分组算法</w:t>
-        </w:r>
-      </w:ins>
-    </w:p>
-    <w:p>
-      <w:pPr>
-        <w:pStyle w:val="a4"/>
-        <w:numPr>
-          <w:ilvl w:val="1"/>
-          <w:numId w:val="1"/>
-        </w:numPr>
-        <w:ind w:firstLineChars="0" w:firstLine="0"/>
-        <w:rPr>
-          <w:ins w:id="170" w:author="王文广" w:date="2021-03-10T14:34:00Z"/>
-          <w:rFonts w:hint="eastAsia"/>
-        </w:rPr>
-        <w:pPrChange w:id="171" w:author="王文广" w:date="2021-03-10T15:26:00Z">
+      <w:ins w:id="173" w:author="王文广" w:date="2021-03-09T18:26:00Z">
+        <w:r>
+          <w:rPr>
+            <w:rFonts w:hint="eastAsia"/>
+          </w:rPr>
+          <w:t>（</w:t>
+        </w:r>
+        <w:r>
+          <w:rPr>
+            <w:rFonts w:hint="eastAsia"/>
+            <w:color w:val="FF0000"/>
+            <w:rPrChange w:id="174" w:author="王文广" w:date="2021-03-15T10:51:00Z">
+              <w:rPr>
+                <w:rFonts w:hint="eastAsia"/>
+              </w:rPr>
+            </w:rPrChange>
+          </w:rPr>
+          <w:t>浙大</w:t>
+        </w:r>
+        <w:r>
+          <w:rPr>
+            <w:rFonts w:hint="eastAsia"/>
+          </w:rPr>
+          <w:t>）</w:t>
+        </w:r>
+      </w:ins>
+    </w:p>
+    <w:p>
+      <w:pPr>
+        <w:pStyle w:val="a4"/>
+        <w:ind w:left="840" w:firstLineChars="0" w:firstLine="0"/>
+        <w:rPr>
+          <w:ins w:id="175" w:author="王文广" w:date="2021-03-15T10:33:00Z"/>
+        </w:rPr>
+        <w:pPrChange w:id="176" w:author="王文广" w:date="2021-03-15T10:32:00Z">
           <w:pPr>
             <w:pStyle w:val="a4"/>
             <w:numPr>
@@ -1702,44 +1783,33 @@
           </w:pPr>
         </w:pPrChange>
       </w:pPr>
-      <w:del w:id="172" w:author="王文广" w:date="2021-03-09T14:01:00Z">
-        <w:r>
-          <w:rPr>
-            <w:rFonts w:hint="eastAsia"/>
-          </w:rPr>
-          <w:delText>目标</w:delText>
-        </w:r>
-        <w:r>
-          <w:rPr>
-            <w:rFonts w:hint="eastAsia"/>
-          </w:rPr>
-          <w:delText>约束</w:delText>
-        </w:r>
-      </w:del>
-      <w:r>
-        <w:rPr>
-          <w:rFonts w:hint="eastAsia"/>
-        </w:rPr>
-        <w:t>（</w:t>
-      </w:r>
-      <w:r>
-        <w:rPr>
-          <w:rFonts w:hint="eastAsia"/>
-        </w:rPr>
-        <w:t>必须</w:t>
-      </w:r>
-      <w:r>
-        <w:rPr>
-          <w:rFonts w:hint="eastAsia"/>
-        </w:rPr>
-        <w:t>）</w:t>
-      </w:r>
-      <w:ins w:id="173" w:author="王文广" w:date="2021-03-09T18:26:00Z">
-        <w:r>
-          <w:rPr>
-            <w:rFonts w:hint="eastAsia"/>
-          </w:rPr>
-          <w:t>（浙大）</w:t>
+      <w:ins w:id="177" w:author="王文广" w:date="2021-03-15T10:32:00Z">
+        <w:r>
+          <w:rPr>
+            <w:rFonts w:hint="eastAsia"/>
+          </w:rPr>
+          <w:t>输入：</w:t>
+        </w:r>
+      </w:ins>
+      <w:ins w:id="178" w:author="王文广" w:date="2021-03-15T11:56:00Z">
+        <w:r>
+          <w:t>x</w:t>
+        </w:r>
+      </w:ins>
+      <w:ins w:id="179" w:author="王文广" w:date="2021-03-15T10:33:00Z">
+        <w:r>
+          <w:rPr>
+            <w:rFonts w:hint="eastAsia"/>
+          </w:rPr>
+          <w:t>轴方向向量，</w:t>
+        </w:r>
+      </w:ins>
+      <w:ins w:id="180" w:author="王文广" w:date="2021-03-15T10:32:00Z">
+        <w:r>
+          <w:rPr>
+            <w:rFonts w:hint="eastAsia"/>
+          </w:rPr>
+          <w:t>空间轮廓线，多个给排水口位置</w:t>
         </w:r>
       </w:ins>
     </w:p>
@@ -1748,10 +1818,9 @@
         <w:pStyle w:val="a4"/>
         <w:ind w:left="840" w:firstLineChars="0" w:firstLine="0"/>
         <w:rPr>
-          <w:ins w:id="174" w:author="王文广" w:date="2021-03-09T17:36:00Z"/>
-          <w:rFonts w:hint="eastAsia"/>
-        </w:rPr>
-        <w:pPrChange w:id="175" w:author="王文广" w:date="2021-03-10T14:34:00Z">
+          <w:ins w:id="181" w:author="王文广" w:date="2021-03-15T10:45:00Z"/>
+        </w:rPr>
+        <w:pPrChange w:id="182" w:author="王文广" w:date="2021-03-15T10:32:00Z">
           <w:pPr>
             <w:pStyle w:val="a4"/>
             <w:numPr>
@@ -1762,32 +1831,31 @@
           </w:pPr>
         </w:pPrChange>
       </w:pPr>
-      <w:ins w:id="176" w:author="王文广" w:date="2021-03-10T14:59:00Z">
-        <w:r>
-          <w:rPr>
-            <w:rFonts w:hint="eastAsia"/>
-          </w:rPr>
-          <w:t>如下为两个分组示例</w:t>
-        </w:r>
-      </w:ins>
-      <w:ins w:id="177" w:author="王文广" w:date="2021-03-10T15:00:00Z">
-        <w:r>
-          <w:rPr>
-            <w:rFonts w:hint="eastAsia"/>
-          </w:rPr>
-          <w:t>：</w:t>
-        </w:r>
-      </w:ins>
-    </w:p>
-    <w:p>
-      <w:pPr>
-        <w:pStyle w:val="a4"/>
-        <w:ind w:left="840" w:firstLineChars="0" w:firstLine="0"/>
-        <w:rPr>
-          <w:ins w:id="178" w:author="王文广" w:date="2021-03-09T16:32:00Z"/>
-          <w:rFonts w:hint="eastAsia"/>
-        </w:rPr>
-        <w:pPrChange w:id="179" w:author="王文广" w:date="2021-03-09T17:36:00Z">
+      <w:ins w:id="183" w:author="王文广" w:date="2021-03-15T10:33:00Z">
+        <w:r>
+          <w:rPr>
+            <w:rFonts w:hint="eastAsia"/>
+          </w:rPr>
+          <w:t>输出：</w:t>
+        </w:r>
+      </w:ins>
+      <w:ins w:id="184" w:author="王文广" w:date="2021-03-15T10:35:00Z">
+        <w:r>
+          <w:rPr>
+            <w:rFonts w:hint="eastAsia"/>
+          </w:rPr>
+          <w:t>分组列表</w:t>
+        </w:r>
+      </w:ins>
+    </w:p>
+    <w:p>
+      <w:pPr>
+        <w:pStyle w:val="a4"/>
+        <w:ind w:left="1260" w:firstLineChars="100" w:firstLine="210"/>
+        <w:rPr>
+          <w:ins w:id="185" w:author="王文广" w:date="2021-03-15T10:46:00Z"/>
+        </w:rPr>
+        <w:pPrChange w:id="186" w:author="王文广" w:date="2021-03-15T10:45:00Z">
           <w:pPr>
             <w:pStyle w:val="a4"/>
             <w:numPr>
@@ -1798,13 +1866,276 @@
           </w:pPr>
         </w:pPrChange>
       </w:pPr>
-      <w:ins w:id="180" w:author="王文广" w:date="2021-03-10T14:59:00Z">
-        <w:r>
+      <w:ins w:id="187" w:author="王文广" w:date="2021-03-15T10:36:00Z">
+        <w:r>
+          <w:rPr>
+            <w:rFonts w:hint="eastAsia"/>
+          </w:rPr>
+          <w:t>每个分组包含给排水口位置，及</w:t>
+        </w:r>
+      </w:ins>
+      <w:ins w:id="188" w:author="王文广" w:date="2021-03-15T10:44:00Z">
+        <w:r>
+          <w:rPr>
+            <w:rFonts w:hint="eastAsia"/>
+          </w:rPr>
+          <w:t>组内</w:t>
+        </w:r>
+      </w:ins>
+      <w:ins w:id="189" w:author="王文广" w:date="2021-03-15T10:45:00Z">
+        <w:r>
+          <w:rPr>
+            <w:rFonts w:hint="eastAsia"/>
+          </w:rPr>
+          <w:t>给排水口</w:t>
+        </w:r>
+      </w:ins>
+      <w:ins w:id="190" w:author="王文广" w:date="2021-03-15T10:46:00Z">
+        <w:r>
+          <w:rPr>
+            <w:rFonts w:hint="eastAsia"/>
+          </w:rPr>
+          <w:t>连线向空间内的法向向量。</w:t>
+        </w:r>
+      </w:ins>
+    </w:p>
+    <w:p>
+      <w:pPr>
+        <w:pStyle w:val="a4"/>
+        <w:ind w:leftChars="700" w:left="1470" w:firstLineChars="0" w:firstLine="0"/>
+        <w:rPr>
+          <w:ins w:id="191" w:author="王文广" w:date="2021-03-15T10:51:00Z"/>
+        </w:rPr>
+        <w:pPrChange w:id="192" w:author="王文广" w:date="2021-03-15T10:51:00Z">
+          <w:pPr>
+            <w:pStyle w:val="a4"/>
+            <w:numPr>
+              <w:ilvl w:val="1"/>
+              <w:numId w:val="1"/>
+            </w:numPr>
+            <w:ind w:left="840" w:firstLineChars="0" w:hanging="420"/>
+          </w:pPr>
+        </w:pPrChange>
+      </w:pPr>
+      <w:ins w:id="193" w:author="王文广" w:date="2021-03-15T10:48:00Z">
+        <w:r>
+          <w:rPr>
+            <w:rFonts w:hint="eastAsia"/>
+          </w:rPr>
+          <w:t>要注意只有一个给排水口的组，</w:t>
+        </w:r>
+      </w:ins>
+      <w:ins w:id="194" w:author="王文广" w:date="2021-03-15T10:49:00Z">
+        <w:r>
+          <w:rPr>
+            <w:rFonts w:hint="eastAsia"/>
+          </w:rPr>
+          <w:t>以及</w:t>
+        </w:r>
+      </w:ins>
+      <w:ins w:id="195" w:author="王文广" w:date="2021-03-15T10:48:00Z">
+        <w:r>
+          <w:rPr>
+            <w:rFonts w:hint="eastAsia"/>
+          </w:rPr>
+          <w:t>岛的情况</w:t>
+        </w:r>
+      </w:ins>
+      <w:ins w:id="196" w:author="王文广" w:date="2021-03-15T10:49:00Z">
+        <w:r>
+          <w:rPr>
+            <w:rFonts w:hint="eastAsia"/>
+          </w:rPr>
+          <w:t>。</w:t>
+        </w:r>
+        <w:proofErr w:type="gramStart"/>
+        <w:r>
+          <w:rPr>
+            <w:rFonts w:hint="eastAsia"/>
+          </w:rPr>
+          <w:t>对于岛</w:t>
+        </w:r>
+        <w:proofErr w:type="gramEnd"/>
+        <w:r>
+          <w:rPr>
+            <w:rFonts w:hint="eastAsia"/>
+          </w:rPr>
+          <w:t>来说要分为两组</w:t>
+        </w:r>
+      </w:ins>
+      <w:ins w:id="197" w:author="王文广" w:date="2021-03-15T10:50:00Z">
+        <w:r>
+          <w:rPr>
+            <w:rFonts w:hint="eastAsia"/>
+          </w:rPr>
+          <w:t>，方向</w:t>
+        </w:r>
+      </w:ins>
+      <w:ins w:id="198" w:author="王文广" w:date="2021-03-15T10:51:00Z">
+        <w:r>
+          <w:rPr>
+            <w:rFonts w:hint="eastAsia"/>
+          </w:rPr>
+          <w:t>向量相反。</w:t>
+        </w:r>
+      </w:ins>
+    </w:p>
+    <w:p>
+      <w:pPr>
+        <w:ind w:firstLineChars="400" w:firstLine="840"/>
+        <w:rPr>
+          <w:ins w:id="199" w:author="王文广" w:date="2021-03-15T10:54:00Z"/>
+          <w:rFonts w:hint="eastAsia"/>
+        </w:rPr>
+        <w:pPrChange w:id="200" w:author="王文广" w:date="2021-03-15T10:54:00Z">
+          <w:pPr>
+            <w:pStyle w:val="a4"/>
+            <w:ind w:leftChars="600" w:left="1260" w:firstLineChars="0" w:firstLine="0"/>
+          </w:pPr>
+        </w:pPrChange>
+      </w:pPr>
+      <w:ins w:id="201" w:author="王文广" w:date="2021-03-15T10:54:00Z">
+        <w:r>
+          <w:rPr>
+            <w:rFonts w:hint="eastAsia"/>
+          </w:rPr>
+          <w:t>其他说明：会提供相关C</w:t>
+        </w:r>
+        <w:r>
+          <w:t xml:space="preserve">AD </w:t>
+        </w:r>
+        <w:r>
+          <w:rPr>
+            <w:rFonts w:hint="eastAsia"/>
+          </w:rPr>
+          <w:t>图纸帮助理解</w:t>
+        </w:r>
+      </w:ins>
+    </w:p>
+    <w:p>
+      <w:pPr>
+        <w:rPr>
+          <w:ins w:id="202" w:author="王文广" w:date="2021-03-10T14:34:00Z"/>
+          <w:rFonts w:hint="eastAsia"/>
+          <w:rPrChange w:id="203" w:author="王文广" w:date="2021-03-15T10:54:00Z">
+            <w:rPr>
+              <w:ins w:id="204" w:author="王文广" w:date="2021-03-10T14:34:00Z"/>
+              <w:rFonts w:hint="eastAsia"/>
+            </w:rPr>
+          </w:rPrChange>
+        </w:rPr>
+        <w:pPrChange w:id="205" w:author="王文广" w:date="2021-03-15T10:54:00Z">
+          <w:pPr>
+            <w:pStyle w:val="a4"/>
+            <w:numPr>
+              <w:ilvl w:val="1"/>
+              <w:numId w:val="1"/>
+            </w:numPr>
+            <w:ind w:left="840" w:firstLineChars="0" w:hanging="420"/>
+          </w:pPr>
+        </w:pPrChange>
+      </w:pPr>
+    </w:p>
+    <w:p>
+      <w:pPr>
+        <w:pStyle w:val="a4"/>
+        <w:ind w:left="840" w:firstLineChars="0" w:firstLine="0"/>
+        <w:rPr>
+          <w:ins w:id="206" w:author="王文广" w:date="2021-03-15T10:11:00Z"/>
+        </w:rPr>
+        <w:pPrChange w:id="207" w:author="王文广" w:date="2021-03-10T14:34:00Z">
+          <w:pPr>
+            <w:pStyle w:val="a4"/>
+            <w:numPr>
+              <w:ilvl w:val="1"/>
+              <w:numId w:val="1"/>
+            </w:numPr>
+            <w:ind w:left="840" w:firstLineChars="0" w:hanging="420"/>
+          </w:pPr>
+        </w:pPrChange>
+      </w:pPr>
+      <w:ins w:id="208" w:author="王文广" w:date="2021-03-10T14:59:00Z">
+        <w:r>
+          <w:rPr>
+            <w:rFonts w:hint="eastAsia"/>
+          </w:rPr>
+          <w:t>如下为</w:t>
+        </w:r>
+        <w:r>
+          <w:rPr>
+            <w:rFonts w:hint="eastAsia"/>
+          </w:rPr>
+          <w:t>分组示例</w:t>
+        </w:r>
+      </w:ins>
+      <w:ins w:id="209" w:author="王文广" w:date="2021-03-10T15:00:00Z">
+        <w:r>
+          <w:rPr>
+            <w:rFonts w:hint="eastAsia"/>
+          </w:rPr>
+          <w:t>：</w:t>
+        </w:r>
+      </w:ins>
+    </w:p>
+    <w:p>
+      <w:pPr>
+        <w:pStyle w:val="a4"/>
+        <w:ind w:left="840" w:firstLineChars="0" w:firstLine="0"/>
+        <w:rPr>
+          <w:ins w:id="210" w:author="王文广" w:date="2021-03-09T17:36:00Z"/>
+          <w:rFonts w:hint="eastAsia"/>
+        </w:rPr>
+        <w:pPrChange w:id="211" w:author="王文广" w:date="2021-03-10T14:34:00Z">
+          <w:pPr>
+            <w:pStyle w:val="a4"/>
+            <w:numPr>
+              <w:ilvl w:val="1"/>
+              <w:numId w:val="1"/>
+            </w:numPr>
+            <w:ind w:left="840" w:firstLineChars="0" w:hanging="420"/>
+          </w:pPr>
+        </w:pPrChange>
+      </w:pPr>
+      <w:ins w:id="212" w:author="王文广" w:date="2021-03-15T10:11:00Z">
+        <w:r>
+          <w:rPr>
+            <w:rFonts w:hint="eastAsia"/>
+          </w:rPr>
+          <w:t>1</w:t>
+        </w:r>
+        <w:r>
+          <w:t>.</w:t>
+        </w:r>
+      </w:ins>
+    </w:p>
+    <w:p>
+      <w:pPr>
+        <w:pStyle w:val="a4"/>
+        <w:ind w:left="840" w:firstLineChars="0" w:firstLine="0"/>
+        <w:rPr>
+          <w:ins w:id="213" w:author="王文广" w:date="2021-03-09T16:32:00Z"/>
+        </w:rPr>
+        <w:pPrChange w:id="214" w:author="王文广" w:date="2021-03-09T17:36:00Z">
+          <w:pPr>
+            <w:pStyle w:val="a4"/>
+            <w:numPr>
+              <w:ilvl w:val="1"/>
+              <w:numId w:val="1"/>
+            </w:numPr>
+            <w:ind w:left="840" w:firstLineChars="0" w:hanging="420"/>
+          </w:pPr>
+        </w:pPrChange>
+      </w:pPr>
+      <w:ins w:id="215" w:author="王文广" w:date="2021-03-15T10:28:00Z">
+        <w:r>
+          <w:rPr>
+            <w:noProof/>
+          </w:rPr>
           <w:drawing>
-            <wp:inline distT="0" distB="0" distL="0" distR="0" wp14:anchorId="44FAC36E" wp14:editId="1654A740">
-              <wp:extent cx="1914524" cy="2191110"/>
-              <wp:effectExtent l="0" t="0" r="0" b="0"/>
-              <wp:docPr id="5" name="图片 5"/>
+            <wp:inline distT="0" distB="0" distL="0" distR="0" wp14:anchorId="3ED504F3" wp14:editId="0D2BAC95">
+              <wp:extent cx="1895475" cy="2228850"/>
+              <wp:effectExtent l="0" t="0" r="9525" b="0"/>
+              <wp:docPr id="2" name="图片 2"/>
               <wp:cNvGraphicFramePr>
                 <a:graphicFrameLocks xmlns:a="http://schemas.openxmlformats.org/drawingml/2006/main" noChangeAspect="1"/>
               </wp:cNvGraphicFramePr>
@@ -1824,7 +2155,7 @@
                     <pic:spPr>
                       <a:xfrm>
                         <a:off x="0" y="0"/>
-                        <a:ext cx="1926880" cy="2205251"/>
+                        <a:ext cx="1895475" cy="2228850"/>
                       </a:xfrm>
                       <a:prstGeom prst="rect">
                         <a:avLst/>
@@ -1843,9 +2174,9 @@
         <w:pStyle w:val="a4"/>
         <w:ind w:left="840" w:firstLineChars="0" w:firstLine="0"/>
         <w:rPr>
-          <w:ins w:id="181" w:author="王文广" w:date="2021-03-10T15:57:00Z"/>
-        </w:rPr>
-        <w:pPrChange w:id="182" w:author="王文广" w:date="2021-03-09T16:32:00Z">
+          <w:ins w:id="216" w:author="王文广" w:date="2021-03-10T15:57:00Z"/>
+        </w:rPr>
+        <w:pPrChange w:id="217" w:author="王文广" w:date="2021-03-09T16:32:00Z">
           <w:pPr>
             <w:pStyle w:val="a4"/>
             <w:numPr>
@@ -1856,13 +2187,16 @@
           </w:pPr>
         </w:pPrChange>
       </w:pPr>
-      <w:ins w:id="183" w:author="王文广" w:date="2021-03-10T14:55:00Z">
-        <w:r>
+      <w:ins w:id="218" w:author="王文广" w:date="2021-03-15T10:23:00Z">
+        <w:r>
+          <w:rPr>
+            <w:noProof/>
+          </w:rPr>
           <w:lastRenderedPageBreak/>
           <w:drawing>
-            <wp:inline distT="0" distB="0" distL="0" distR="0" wp14:anchorId="0399C85A" wp14:editId="178596A5">
-              <wp:extent cx="3253824" cy="2587925"/>
-              <wp:effectExtent l="0" t="0" r="3810" b="3175"/>
+            <wp:inline distT="0" distB="0" distL="0" distR="0" wp14:anchorId="3BEDC59D" wp14:editId="2BC2E06B">
+              <wp:extent cx="4105275" cy="3295650"/>
+              <wp:effectExtent l="0" t="0" r="9525" b="0"/>
               <wp:docPr id="1" name="图片 1"/>
               <wp:cNvGraphicFramePr>
                 <a:graphicFrameLocks xmlns:a="http://schemas.openxmlformats.org/drawingml/2006/main" noChangeAspect="1"/>
@@ -1883,7 +2217,7 @@
                     <pic:spPr>
                       <a:xfrm>
                         <a:off x="0" y="0"/>
-                        <a:ext cx="3294436" cy="2620226"/>
+                        <a:ext cx="4105275" cy="3295650"/>
                       </a:xfrm>
                       <a:prstGeom prst="rect">
                         <a:avLst/>
@@ -1902,9 +2236,9 @@
         <w:pStyle w:val="a4"/>
         <w:ind w:left="840" w:firstLineChars="0" w:firstLine="0"/>
         <w:rPr>
-          <w:ins w:id="184" w:author="王文广" w:date="2021-03-10T16:12:00Z"/>
-        </w:rPr>
-        <w:pPrChange w:id="185" w:author="王文广" w:date="2021-03-09T16:32:00Z">
+          <w:ins w:id="219" w:author="王文广" w:date="2021-03-10T16:12:00Z"/>
+        </w:rPr>
+        <w:pPrChange w:id="220" w:author="王文广" w:date="2021-03-09T16:32:00Z">
           <w:pPr>
             <w:pStyle w:val="a4"/>
             <w:numPr>
@@ -1915,7 +2249,7 @@
           </w:pPr>
         </w:pPrChange>
       </w:pPr>
-      <w:ins w:id="186" w:author="王文广" w:date="2021-03-10T16:02:00Z">
+      <w:ins w:id="221" w:author="王文广" w:date="2021-03-10T16:02:00Z">
         <w:r>
           <w:rPr>
             <w:rFonts w:hint="eastAsia"/>
@@ -1923,7 +2257,7 @@
           <w:t>可能的分组</w:t>
         </w:r>
       </w:ins>
-      <w:ins w:id="187" w:author="王文广" w:date="2021-03-10T15:57:00Z">
+      <w:ins w:id="222" w:author="王文广" w:date="2021-03-10T15:57:00Z">
         <w:r>
           <w:rPr>
             <w:rFonts w:hint="eastAsia"/>
@@ -1931,7 +2265,7 @@
           <w:t>算法：</w:t>
         </w:r>
       </w:ins>
-      <w:ins w:id="188" w:author="王文广" w:date="2021-03-10T17:15:00Z">
+      <w:ins w:id="223" w:author="王文广" w:date="2021-03-10T17:15:00Z">
         <w:r>
           <w:rPr>
             <w:rFonts w:hint="eastAsia"/>
@@ -1939,7 +2273,7 @@
           <w:t>聚类</w:t>
         </w:r>
       </w:ins>
-      <w:ins w:id="189" w:author="王文广" w:date="2021-03-10T17:33:00Z">
+      <w:ins w:id="224" w:author="王文广" w:date="2021-03-10T17:33:00Z">
         <w:r>
           <w:rPr>
             <w:rFonts w:hint="eastAsia"/>
@@ -1947,7 +2281,7 @@
           <w:t>分析</w:t>
         </w:r>
       </w:ins>
-      <w:ins w:id="190" w:author="王文广" w:date="2021-03-10T18:08:00Z">
+      <w:ins w:id="225" w:author="王文广" w:date="2021-03-10T18:08:00Z">
         <w:r>
           <w:rPr>
             <w:rFonts w:hint="eastAsia"/>
@@ -1955,7 +2289,7 @@
           <w:t>算法（按照距离或者密度聚类</w:t>
         </w:r>
       </w:ins>
-      <w:ins w:id="191" w:author="王文广" w:date="2021-03-10T18:09:00Z">
+      <w:ins w:id="226" w:author="王文广" w:date="2021-03-10T18:09:00Z">
         <w:r>
           <w:rPr>
             <w:rFonts w:hint="eastAsia"/>
@@ -1963,7 +2297,7 @@
           <w:t>）</w:t>
         </w:r>
       </w:ins>
-      <w:ins w:id="192" w:author="王文广" w:date="2021-03-10T18:35:00Z">
+      <w:ins w:id="227" w:author="王文广" w:date="2021-03-10T18:35:00Z">
         <w:r>
           <w:rPr>
             <w:rFonts w:hint="eastAsia"/>
@@ -1977,9 +2311,9 @@
         <w:pStyle w:val="a4"/>
         <w:ind w:left="840" w:firstLineChars="0" w:firstLine="0"/>
         <w:rPr>
-          <w:ins w:id="193" w:author="王文广" w:date="2021-03-10T16:12:00Z"/>
-        </w:rPr>
-        <w:pPrChange w:id="194" w:author="王文广" w:date="2021-03-09T16:32:00Z">
+          <w:ins w:id="228" w:author="王文广" w:date="2021-03-10T16:12:00Z"/>
+        </w:rPr>
+        <w:pPrChange w:id="229" w:author="王文广" w:date="2021-03-09T16:32:00Z">
           <w:pPr>
             <w:pStyle w:val="a4"/>
             <w:numPr>
@@ -1994,12 +2328,85 @@
     <w:p>
       <w:pPr>
         <w:pStyle w:val="a4"/>
-        <w:ind w:left="840" w:firstLineChars="0" w:firstLine="0"/>
-        <w:rPr>
-          <w:ins w:id="195" w:author="王文广" w:date="2021-03-09T14:01:00Z"/>
-          <w:rFonts w:hint="eastAsia"/>
-        </w:rPr>
-        <w:pPrChange w:id="196" w:author="王文广" w:date="2021-03-09T16:32:00Z">
+        <w:numPr>
+          <w:ilvl w:val="1"/>
+          <w:numId w:val="1"/>
+        </w:numPr>
+        <w:ind w:firstLineChars="0"/>
+        <w:rPr>
+          <w:ins w:id="230" w:author="王文广" w:date="2021-03-09T14:06:00Z"/>
+        </w:rPr>
+      </w:pPr>
+      <w:ins w:id="231" w:author="王文广" w:date="2021-03-09T14:02:00Z">
+        <w:r>
+          <w:rPr>
+            <w:rFonts w:hint="eastAsia"/>
+          </w:rPr>
+          <w:t>组</w:t>
+        </w:r>
+      </w:ins>
+      <w:ins w:id="232" w:author="王文广" w:date="2021-03-09T14:05:00Z">
+        <w:r>
+          <w:rPr>
+            <w:rFonts w:hint="eastAsia"/>
+          </w:rPr>
+          <w:t>间</w:t>
+        </w:r>
+      </w:ins>
+      <w:ins w:id="233" w:author="王文广" w:date="2021-03-09T15:58:00Z">
+        <w:r>
+          <w:rPr>
+            <w:rFonts w:hint="eastAsia"/>
+          </w:rPr>
+          <w:t>合并及</w:t>
+        </w:r>
+      </w:ins>
+      <w:ins w:id="234" w:author="王文广" w:date="2021-03-09T14:02:00Z">
+        <w:r>
+          <w:rPr>
+            <w:rFonts w:hint="eastAsia"/>
+          </w:rPr>
+          <w:t>连接</w:t>
+        </w:r>
+        <w:r>
+          <w:rPr>
+            <w:rFonts w:hint="eastAsia"/>
+          </w:rPr>
+          <w:t>算法</w:t>
+        </w:r>
+      </w:ins>
+      <w:ins w:id="235" w:author="王文广" w:date="2021-03-09T18:26:00Z">
+        <w:r>
+          <w:rPr>
+            <w:rFonts w:hint="eastAsia"/>
+          </w:rPr>
+          <w:t>（</w:t>
+        </w:r>
+      </w:ins>
+      <w:ins w:id="236" w:author="王文广" w:date="2021-03-12T19:24:00Z">
+        <w:r>
+          <w:rPr>
+            <w:rFonts w:hint="eastAsia"/>
+          </w:rPr>
+          <w:t>天华</w:t>
+        </w:r>
+      </w:ins>
+      <w:ins w:id="237" w:author="王文广" w:date="2021-03-09T18:26:00Z">
+        <w:r>
+          <w:rPr>
+            <w:rFonts w:hint="eastAsia"/>
+          </w:rPr>
+          <w:t>）</w:t>
+        </w:r>
+      </w:ins>
+    </w:p>
+    <w:p>
+      <w:pPr>
+        <w:ind w:left="420" w:firstLine="420"/>
+        <w:rPr>
+          <w:ins w:id="238" w:author="王文广" w:date="2021-03-10T13:25:00Z"/>
+        </w:rPr>
+        <w:pPrChange w:id="239" w:author="王文广" w:date="2021-03-10T18:36:00Z">
           <w:pPr>
             <w:pStyle w:val="a4"/>
             <w:numPr>
@@ -2010,51 +2417,62 @@
           </w:pPr>
         </w:pPrChange>
       </w:pPr>
-      <w:ins w:id="197" w:author="王文广" w:date="2021-03-10T16:12:00Z">
-        <w:r>
-          <w:rPr>
-            <w:rFonts w:hint="eastAsia"/>
-          </w:rPr>
-          <w:t>长远思路，无需分组，给定起点及多个</w:t>
-        </w:r>
-      </w:ins>
-      <w:ins w:id="198" w:author="王文广" w:date="2021-03-10T16:13:00Z">
-        <w:r>
-          <w:rPr>
-            <w:rFonts w:hint="eastAsia"/>
-          </w:rPr>
-          <w:t>终点，直接通过AI算法</w:t>
-        </w:r>
-      </w:ins>
-      <w:ins w:id="199" w:author="王文广" w:date="2021-03-10T18:08:00Z">
-        <w:r>
-          <w:rPr>
-            <w:rFonts w:hint="eastAsia"/>
-          </w:rPr>
-          <w:t>（遗传算法）</w:t>
-        </w:r>
-      </w:ins>
-      <w:ins w:id="200" w:author="王文广" w:date="2021-03-10T16:13:00Z">
-        <w:r>
-          <w:rPr>
-            <w:rFonts w:hint="eastAsia"/>
-          </w:rPr>
-          <w:t>规划路径。</w:t>
-        </w:r>
-      </w:ins>
-    </w:p>
-    <w:p>
-      <w:pPr>
-        <w:pStyle w:val="a4"/>
-        <w:numPr>
-          <w:ilvl w:val="1"/>
-          <w:numId w:val="1"/>
-        </w:numPr>
-        <w:ind w:firstLineChars="0"/>
-        <w:rPr>
-          <w:ins w:id="201" w:author="王文广" w:date="2021-03-09T14:06:00Z"/>
-        </w:rPr>
-        <w:pPrChange w:id="202" w:author="王文广" w:date="2021-03-10T13:25:00Z">
+      <w:ins w:id="240" w:author="王文广" w:date="2021-03-09T17:46:00Z">
+        <w:r>
+          <w:rPr>
+            <w:rFonts w:hint="eastAsia"/>
+          </w:rPr>
+          <w:t>根据规则进行组间合并</w:t>
+        </w:r>
+      </w:ins>
+      <w:ins w:id="241" w:author="王文广" w:date="2021-03-09T17:47:00Z">
+        <w:r>
+          <w:rPr>
+            <w:rFonts w:hint="eastAsia"/>
+          </w:rPr>
+          <w:t>连接</w:t>
+        </w:r>
+      </w:ins>
+      <w:ins w:id="242" w:author="王文广" w:date="2021-03-09T17:52:00Z">
+        <w:r>
+          <w:rPr>
+            <w:rFonts w:hint="eastAsia"/>
+          </w:rPr>
+          <w:t>，</w:t>
+        </w:r>
+        <w:proofErr w:type="gramStart"/>
+        <w:r>
+          <w:rPr>
+            <w:rFonts w:hint="eastAsia"/>
+          </w:rPr>
+          <w:t>规则见需求</w:t>
+        </w:r>
+      </w:ins>
+      <w:proofErr w:type="gramEnd"/>
+      <w:ins w:id="243" w:author="王文广" w:date="2021-03-09T17:53:00Z">
+        <w:r>
+          <w:rPr>
+            <w:rFonts w:hint="eastAsia"/>
+          </w:rPr>
+          <w:t>文档</w:t>
+        </w:r>
+      </w:ins>
+      <w:ins w:id="244" w:author="王文广" w:date="2021-03-10T13:33:00Z">
+        <w:r>
+          <w:rPr>
+            <w:rFonts w:hint="eastAsia"/>
+          </w:rPr>
+          <w:t>。</w:t>
+        </w:r>
+      </w:ins>
+    </w:p>
+    <w:p>
+      <w:pPr>
+        <w:ind w:left="420" w:firstLine="420"/>
+        <w:rPr>
+          <w:ins w:id="245" w:author="王文广" w:date="2021-03-09T17:50:00Z"/>
+        </w:rPr>
+        <w:pPrChange w:id="246" w:author="王文广" w:date="2021-03-10T18:36:00Z">
           <w:pPr>
             <w:pStyle w:val="a4"/>
             <w:numPr>
@@ -2065,48 +2483,162 @@
           </w:pPr>
         </w:pPrChange>
       </w:pPr>
-      <w:ins w:id="203" w:author="王文广" w:date="2021-03-09T14:02:00Z">
-        <w:r>
-          <w:rPr>
-            <w:rFonts w:hint="eastAsia"/>
-          </w:rPr>
-          <w:t>组</w:t>
-        </w:r>
-      </w:ins>
-      <w:ins w:id="204" w:author="王文广" w:date="2021-03-09T14:05:00Z">
-        <w:r>
-          <w:rPr>
-            <w:rFonts w:hint="eastAsia"/>
-          </w:rPr>
-          <w:t>间</w:t>
-        </w:r>
-      </w:ins>
-      <w:ins w:id="205" w:author="王文广" w:date="2021-03-09T15:58:00Z">
-        <w:r>
-          <w:rPr>
-            <w:rFonts w:hint="eastAsia"/>
-          </w:rPr>
-          <w:t>合并及</w:t>
-        </w:r>
-      </w:ins>
-      <w:ins w:id="206" w:author="王文广" w:date="2021-03-09T14:02:00Z">
-        <w:r>
-          <w:rPr>
-            <w:rFonts w:hint="eastAsia"/>
-          </w:rPr>
-          <w:t>连接</w:t>
-        </w:r>
-        <w:r>
-          <w:rPr>
-            <w:rFonts w:hint="eastAsia"/>
-          </w:rPr>
-          <w:t>算法</w:t>
-        </w:r>
-      </w:ins>
-      <w:ins w:id="207" w:author="王文广" w:date="2021-03-09T18:26:00Z">
-        <w:r>
-          <w:rPr>
-            <w:rFonts w:hint="eastAsia"/>
+      <w:ins w:id="247" w:author="王文广" w:date="2021-03-10T13:24:00Z">
+        <w:r>
+          <w:rPr>
+            <w:rFonts w:hint="eastAsia"/>
+          </w:rPr>
+          <w:t>难点</w:t>
+        </w:r>
+      </w:ins>
+      <w:ins w:id="248" w:author="王文广" w:date="2021-03-10T13:25:00Z">
+        <w:r>
+          <w:rPr>
+            <w:rFonts w:hint="eastAsia"/>
+          </w:rPr>
+          <w:t>：</w:t>
+        </w:r>
+      </w:ins>
+      <w:ins w:id="249" w:author="王文广" w:date="2021-03-10T13:24:00Z">
+        <w:r>
+          <w:rPr>
+            <w:rFonts w:hint="eastAsia"/>
+          </w:rPr>
+          <w:t>规则多。</w:t>
+        </w:r>
+      </w:ins>
+    </w:p>
+    <w:p>
+      <w:pPr>
+        <w:pStyle w:val="a4"/>
+        <w:numPr>
+          <w:ilvl w:val="1"/>
+          <w:numId w:val="1"/>
+        </w:numPr>
+        <w:ind w:firstLineChars="0"/>
+        <w:rPr>
+          <w:ins w:id="250" w:author="王文广" w:date="2021-03-09T17:46:00Z"/>
+        </w:rPr>
+      </w:pPr>
+      <w:ins w:id="251" w:author="王文广" w:date="2021-03-09T17:50:00Z">
+        <w:r>
+          <w:rPr>
+            <w:rFonts w:hint="eastAsia"/>
+          </w:rPr>
+          <w:t>主干管布置算法</w:t>
+        </w:r>
+      </w:ins>
+      <w:ins w:id="252" w:author="王文广" w:date="2021-03-09T18:26:00Z">
+        <w:r>
+          <w:rPr>
+            <w:rFonts w:hint="eastAsia"/>
+          </w:rPr>
+          <w:t>（</w:t>
+        </w:r>
+        <w:r>
+          <w:rPr>
+            <w:rFonts w:hint="eastAsia"/>
+            <w:color w:val="FF0000"/>
+            <w:rPrChange w:id="253" w:author="王文广" w:date="2021-03-15T09:47:00Z">
+              <w:rPr>
+                <w:rFonts w:hint="eastAsia"/>
+              </w:rPr>
+            </w:rPrChange>
+          </w:rPr>
+          <w:t>浙大</w:t>
+        </w:r>
+      </w:ins>
+      <w:ins w:id="254" w:author="王文广" w:date="2021-03-15T13:21:00Z">
+        <w:r>
+          <w:rPr>
+            <w:rFonts w:hint="eastAsia"/>
+            <w:color w:val="FF0000"/>
+          </w:rPr>
+          <w:t>,</w:t>
+        </w:r>
+        <w:r>
+          <w:rPr>
+            <w:color w:val="FF0000"/>
+          </w:rPr>
+          <w:t xml:space="preserve"> </w:t>
+        </w:r>
+        <w:r>
+          <w:rPr>
+            <w:rFonts w:hint="eastAsia"/>
+            <w:color w:val="FF0000"/>
+          </w:rPr>
+          <w:t>优先解决</w:t>
+        </w:r>
+      </w:ins>
+      <w:ins w:id="255" w:author="王文广" w:date="2021-03-09T18:26:00Z">
+        <w:r>
+          <w:rPr>
+            <w:rFonts w:hint="eastAsia"/>
+          </w:rPr>
+          <w:t>）</w:t>
+        </w:r>
+      </w:ins>
+    </w:p>
+    <w:p>
+      <w:pPr>
+        <w:pStyle w:val="a4"/>
+        <w:numPr>
+          <w:ilvl w:val="2"/>
+          <w:numId w:val="1"/>
+        </w:numPr>
+        <w:ind w:firstLineChars="0"/>
+        <w:rPr>
+          <w:ins w:id="256" w:author="王文广" w:date="2021-03-10T13:36:00Z"/>
+          <w:color w:val="000000" w:themeColor="text1"/>
+          <w:rPrChange w:id="257" w:author="王文广" w:date="2021-03-10T14:29:00Z">
+            <w:rPr>
+              <w:ins w:id="258" w:author="王文广" w:date="2021-03-10T13:36:00Z"/>
+            </w:rPr>
+          </w:rPrChange>
+        </w:rPr>
+        <w:pPrChange w:id="259" w:author="王文广" w:date="2021-03-10T13:37:00Z">
+          <w:pPr>
+            <w:pStyle w:val="a4"/>
+            <w:numPr>
+              <w:numId w:val="1"/>
+            </w:numPr>
+            <w:ind w:left="420" w:firstLineChars="0" w:hanging="420"/>
+          </w:pPr>
+        </w:pPrChange>
+      </w:pPr>
+      <w:ins w:id="260" w:author="王文广" w:date="2021-03-10T13:36:00Z">
+        <w:r>
+          <w:rPr>
+            <w:rFonts w:hint="eastAsia"/>
+            <w:color w:val="000000" w:themeColor="text1"/>
+            <w:rPrChange w:id="261" w:author="王文广" w:date="2021-03-10T14:29:00Z">
+              <w:rPr>
+                <w:rFonts w:hint="eastAsia"/>
+              </w:rPr>
+            </w:rPrChange>
+          </w:rPr>
+          <w:t>主干管布置问题抽象</w:t>
+        </w:r>
+      </w:ins>
+      <w:ins w:id="262" w:author="王文广" w:date="2021-03-10T14:40:00Z">
+        <w:r>
+          <w:rPr>
+            <w:rFonts w:hint="eastAsia"/>
+            <w:color w:val="000000" w:themeColor="text1"/>
+          </w:rPr>
+          <w:t>，见下图</w:t>
+        </w:r>
+      </w:ins>
+      <w:ins w:id="263" w:author="王文广" w:date="2021-03-10T13:36:00Z">
+        <w:r>
+          <w:rPr>
+            <w:rFonts w:hint="eastAsia"/>
+            <w:color w:val="000000" w:themeColor="text1"/>
+            <w:rPrChange w:id="264" w:author="王文广" w:date="2021-03-10T14:29:00Z">
+              <w:rPr>
+                <w:rFonts w:hint="eastAsia"/>
+              </w:rPr>
+            </w:rPrChange>
           </w:rPr>
           <w:t>（浙大）</w:t>
         </w:r>
@@ -2114,11 +2646,387 @@
     </w:p>
     <w:p>
       <w:pPr>
-        <w:ind w:left="420" w:firstLine="420"/>
-        <w:rPr>
-          <w:ins w:id="208" w:author="王文广" w:date="2021-03-10T13:25:00Z"/>
-        </w:rPr>
-        <w:pPrChange w:id="209" w:author="王文广" w:date="2021-03-10T18:36:00Z">
+        <w:pStyle w:val="a4"/>
+        <w:ind w:leftChars="600" w:left="1260" w:firstLineChars="0" w:firstLine="0"/>
+        <w:rPr>
+          <w:ins w:id="265" w:author="王文广" w:date="2021-03-10T13:36:00Z"/>
+        </w:rPr>
+        <w:pPrChange w:id="266" w:author="王文广" w:date="2021-03-10T13:37:00Z">
+          <w:pPr>
+            <w:pStyle w:val="a4"/>
+            <w:ind w:left="420" w:firstLineChars="0" w:firstLine="0"/>
+          </w:pPr>
+        </w:pPrChange>
+      </w:pPr>
+      <w:ins w:id="267" w:author="王文广" w:date="2021-03-10T13:36:00Z">
+        <w:r>
+          <w:rPr>
+            <w:rFonts w:hint="eastAsia"/>
+          </w:rPr>
+          <w:t>输入：</w:t>
+        </w:r>
+      </w:ins>
+      <w:ins w:id="268" w:author="王文广" w:date="2021-03-15T10:43:00Z">
+        <w:r>
+          <w:t>X</w:t>
+        </w:r>
+        <w:r>
+          <w:rPr>
+            <w:rFonts w:hint="eastAsia"/>
+          </w:rPr>
+          <w:t>轴方向向量，</w:t>
+        </w:r>
+      </w:ins>
+      <w:ins w:id="269" w:author="王文广" w:date="2021-03-10T13:36:00Z">
+        <w:r>
+          <w:rPr>
+            <w:rFonts w:hint="eastAsia"/>
+          </w:rPr>
+          <w:t>区域的闭合空间（白色多边形轮廓线），单个起点（黄色，可能在轮廓线内），及多个终点（绿色）</w:t>
+        </w:r>
+        <w:bookmarkStart w:id="270" w:name="_GoBack"/>
+        <w:bookmarkEnd w:id="270"/>
+        <w:r>
+          <w:rPr>
+            <w:rFonts w:hint="eastAsia"/>
+          </w:rPr>
+          <w:t>，不可走区域（白色矩形区域）。</w:t>
+        </w:r>
+      </w:ins>
+    </w:p>
+    <w:p>
+      <w:pPr>
+        <w:pStyle w:val="a4"/>
+        <w:ind w:leftChars="600" w:left="1260" w:firstLineChars="0" w:firstLine="0"/>
+        <w:rPr>
+          <w:ins w:id="271" w:author="王文广" w:date="2021-03-10T13:36:00Z"/>
+        </w:rPr>
+        <w:pPrChange w:id="272" w:author="王文广" w:date="2021-03-10T13:37:00Z">
+          <w:pPr>
+            <w:pStyle w:val="a4"/>
+            <w:ind w:left="420" w:firstLineChars="0" w:firstLine="0"/>
+          </w:pPr>
+        </w:pPrChange>
+      </w:pPr>
+      <w:ins w:id="273" w:author="王文广" w:date="2021-03-10T13:36:00Z">
+        <w:r>
+          <w:rPr>
+            <w:rFonts w:hint="eastAsia"/>
+          </w:rPr>
+          <w:t>输出：联通起点及各个终点路径。</w:t>
+        </w:r>
+      </w:ins>
+    </w:p>
+    <w:p>
+      <w:pPr>
+        <w:pStyle w:val="a4"/>
+        <w:ind w:leftChars="600" w:left="1260" w:firstLineChars="0" w:firstLine="0"/>
+        <w:rPr>
+          <w:ins w:id="274" w:author="王文广" w:date="2021-03-10T13:39:00Z"/>
+        </w:rPr>
+        <w:pPrChange w:id="275" w:author="王文广" w:date="2021-03-10T14:40:00Z">
+          <w:pPr>
+            <w:pStyle w:val="a4"/>
+            <w:ind w:left="420" w:firstLineChars="0" w:firstLine="0"/>
+          </w:pPr>
+        </w:pPrChange>
+      </w:pPr>
+      <w:ins w:id="276" w:author="王文广" w:date="2021-03-10T13:36:00Z">
+        <w:r>
+          <w:rPr>
+            <w:rFonts w:hint="eastAsia"/>
+          </w:rPr>
+          <w:t>优化目标：路径尽量短，转弯尽量少。</w:t>
+        </w:r>
+      </w:ins>
+    </w:p>
+    <w:p>
+      <w:pPr>
+        <w:pStyle w:val="a4"/>
+        <w:ind w:leftChars="600" w:left="1260" w:firstLineChars="0" w:firstLine="0"/>
+        <w:rPr>
+          <w:ins w:id="277" w:author="王文广" w:date="2021-03-15T09:53:00Z"/>
+        </w:rPr>
+        <w:pPrChange w:id="278" w:author="王文广" w:date="2021-03-10T13:37:00Z">
+          <w:pPr>
+            <w:pStyle w:val="a4"/>
+            <w:ind w:left="420" w:firstLineChars="0" w:firstLine="0"/>
+          </w:pPr>
+        </w:pPrChange>
+      </w:pPr>
+      <w:ins w:id="279" w:author="王文广" w:date="2021-03-10T13:41:00Z">
+        <w:r>
+          <w:rPr>
+            <w:rFonts w:hint="eastAsia"/>
+          </w:rPr>
+          <w:t>约束：</w:t>
+        </w:r>
+      </w:ins>
+    </w:p>
+    <w:p>
+      <w:pPr>
+        <w:pStyle w:val="a4"/>
+        <w:numPr>
+          <w:ilvl w:val="0"/>
+          <w:numId w:val="12"/>
+        </w:numPr>
+        <w:ind w:firstLineChars="0"/>
+        <w:rPr>
+          <w:ins w:id="280" w:author="王文广" w:date="2021-03-15T09:54:00Z"/>
+        </w:rPr>
+        <w:pPrChange w:id="281" w:author="王文广" w:date="2021-03-15T09:59:00Z">
+          <w:pPr>
+            <w:pStyle w:val="a4"/>
+            <w:ind w:left="420" w:firstLineChars="0" w:firstLine="0"/>
+          </w:pPr>
+        </w:pPrChange>
+      </w:pPr>
+      <w:ins w:id="282" w:author="王文广" w:date="2021-03-15T09:53:00Z">
+        <w:r>
+          <w:rPr>
+            <w:rFonts w:hint="eastAsia"/>
+          </w:rPr>
+          <w:t>避免四通的产生</w:t>
+        </w:r>
+      </w:ins>
+    </w:p>
+    <w:p>
+      <w:pPr>
+        <w:pStyle w:val="a4"/>
+        <w:numPr>
+          <w:ilvl w:val="0"/>
+          <w:numId w:val="12"/>
+        </w:numPr>
+        <w:ind w:firstLineChars="0"/>
+        <w:rPr>
+          <w:ins w:id="283" w:author="王文广" w:date="2021-03-15T09:55:00Z"/>
+        </w:rPr>
+        <w:pPrChange w:id="284" w:author="王文广" w:date="2021-03-15T09:59:00Z">
+          <w:pPr>
+            <w:pStyle w:val="a4"/>
+            <w:ind w:left="420" w:firstLineChars="0" w:firstLine="0"/>
+          </w:pPr>
+        </w:pPrChange>
+      </w:pPr>
+      <w:ins w:id="285" w:author="王文广" w:date="2021-03-15T09:55:00Z">
+        <w:r>
+          <w:rPr>
+            <w:rFonts w:hint="eastAsia"/>
+          </w:rPr>
+          <w:t>管路布置</w:t>
+        </w:r>
+      </w:ins>
+      <w:ins w:id="286" w:author="王文广" w:date="2021-03-15T09:56:00Z">
+        <w:r>
+          <w:rPr>
+            <w:rFonts w:hint="eastAsia"/>
+          </w:rPr>
+          <w:t>尽量</w:t>
+        </w:r>
+      </w:ins>
+      <w:ins w:id="287" w:author="王文广" w:date="2021-03-15T09:54:00Z">
+        <w:r>
+          <w:rPr>
+            <w:rFonts w:hint="eastAsia"/>
+          </w:rPr>
+          <w:t>靠墙</w:t>
+        </w:r>
+      </w:ins>
+      <w:ins w:id="288" w:author="王文广" w:date="2021-03-15T09:56:00Z">
+        <w:r>
+          <w:rPr>
+            <w:rFonts w:hint="eastAsia"/>
+          </w:rPr>
+          <w:t>走</w:t>
+        </w:r>
+      </w:ins>
+    </w:p>
+    <w:p>
+      <w:pPr>
+        <w:pStyle w:val="a4"/>
+        <w:numPr>
+          <w:ilvl w:val="0"/>
+          <w:numId w:val="12"/>
+        </w:numPr>
+        <w:ind w:firstLineChars="0"/>
+        <w:rPr>
+          <w:ins w:id="289" w:author="王文广" w:date="2021-03-15T10:01:00Z"/>
+        </w:rPr>
+        <w:pPrChange w:id="290" w:author="王文广" w:date="2021-03-15T10:00:00Z">
+          <w:pPr>
+            <w:pStyle w:val="a4"/>
+            <w:ind w:left="420" w:firstLineChars="0" w:firstLine="0"/>
+          </w:pPr>
+        </w:pPrChange>
+      </w:pPr>
+      <w:ins w:id="291" w:author="王文广" w:date="2021-03-15T10:03:00Z">
+        <w:r>
+          <w:rPr>
+            <w:rFonts w:hint="eastAsia"/>
+          </w:rPr>
+          <w:t>管路</w:t>
+        </w:r>
+      </w:ins>
+      <w:ins w:id="292" w:author="王文广" w:date="2021-03-15T10:01:00Z">
+        <w:r>
+          <w:rPr>
+            <w:rFonts w:hint="eastAsia"/>
+          </w:rPr>
+          <w:t>布置</w:t>
+        </w:r>
+      </w:ins>
+      <w:ins w:id="293" w:author="王文广" w:date="2021-03-15T09:55:00Z">
+        <w:r>
+          <w:rPr>
+            <w:rFonts w:hint="eastAsia"/>
+          </w:rPr>
+          <w:t>距墙</w:t>
+        </w:r>
+      </w:ins>
+      <w:ins w:id="294" w:author="王文广" w:date="2021-03-15T10:01:00Z">
+        <w:r>
+          <w:rPr>
+            <w:rFonts w:hint="eastAsia"/>
+          </w:rPr>
+          <w:t>为</w:t>
+        </w:r>
+      </w:ins>
+      <w:ins w:id="295" w:author="王文广" w:date="2021-03-15T09:55:00Z">
+        <w:r>
+          <w:rPr>
+            <w:rFonts w:hint="eastAsia"/>
+          </w:rPr>
+          <w:t>1</w:t>
+        </w:r>
+        <w:r>
+          <w:t>00</w:t>
+        </w:r>
+      </w:ins>
+      <w:ins w:id="296" w:author="王文广" w:date="2021-03-15T09:57:00Z">
+        <w:r>
+          <w:t>mm</w:t>
+        </w:r>
+      </w:ins>
+      <w:ins w:id="297" w:author="王文广" w:date="2021-03-15T09:55:00Z">
+        <w:r>
+          <w:rPr>
+            <w:rFonts w:hint="eastAsia"/>
+          </w:rPr>
+          <w:t>倍数，默认2</w:t>
+        </w:r>
+        <w:r>
+          <w:t>00</w:t>
+        </w:r>
+      </w:ins>
+      <w:ins w:id="298" w:author="王文广" w:date="2021-03-15T09:57:00Z">
+        <w:r>
+          <w:t>mm</w:t>
+        </w:r>
+      </w:ins>
+    </w:p>
+    <w:p>
+      <w:pPr>
+        <w:pStyle w:val="a4"/>
+        <w:numPr>
+          <w:ilvl w:val="0"/>
+          <w:numId w:val="12"/>
+        </w:numPr>
+        <w:ind w:firstLineChars="0"/>
+        <w:rPr>
+          <w:ins w:id="299" w:author="王文广" w:date="2021-03-15T10:03:00Z"/>
+        </w:rPr>
+        <w:pPrChange w:id="300" w:author="王文广" w:date="2021-03-15T10:00:00Z">
+          <w:pPr>
+            <w:pStyle w:val="a4"/>
+            <w:ind w:left="420" w:firstLineChars="0" w:firstLine="0"/>
+          </w:pPr>
+        </w:pPrChange>
+      </w:pPr>
+      <w:ins w:id="301" w:author="王文广" w:date="2021-03-15T10:02:00Z">
+        <w:r>
+          <w:rPr>
+            <w:rFonts w:hint="eastAsia"/>
+          </w:rPr>
+          <w:t>对于1</w:t>
+        </w:r>
+        <w:r>
+          <w:t>5</w:t>
+        </w:r>
+        <w:r>
+          <w:rPr>
+            <w:rFonts w:hint="eastAsia"/>
+          </w:rPr>
+          <w:t>m</w:t>
+        </w:r>
+        <w:r>
+          <w:t xml:space="preserve"> </w:t>
+        </w:r>
+        <w:r>
+          <w:rPr>
+            <w:rFonts w:hint="eastAsia"/>
+          </w:rPr>
+          <w:t>x</w:t>
+        </w:r>
+        <w:r>
+          <w:t xml:space="preserve"> 15m </w:t>
+        </w:r>
+        <w:r>
+          <w:rPr>
+            <w:rFonts w:hint="eastAsia"/>
+          </w:rPr>
+          <w:t>的空间，算法需要在3</w:t>
+        </w:r>
+        <w:r>
+          <w:t>0</w:t>
+        </w:r>
+        <w:r>
+          <w:rPr>
+            <w:rFonts w:hint="eastAsia"/>
+          </w:rPr>
+          <w:t>秒以内出结果</w:t>
+        </w:r>
+      </w:ins>
+    </w:p>
+    <w:p>
+      <w:pPr>
+        <w:pStyle w:val="a4"/>
+        <w:ind w:leftChars="600" w:left="1260" w:firstLineChars="0" w:firstLine="0"/>
+        <w:rPr>
+          <w:ins w:id="302" w:author="王文广" w:date="2021-03-10T13:36:00Z"/>
+          <w:rFonts w:hint="eastAsia"/>
+        </w:rPr>
+        <w:pPrChange w:id="303" w:author="王文广" w:date="2021-03-10T13:37:00Z">
+          <w:pPr>
+            <w:pStyle w:val="a4"/>
+            <w:ind w:left="420" w:firstLineChars="0" w:firstLine="0"/>
+          </w:pPr>
+        </w:pPrChange>
+      </w:pPr>
+      <w:ins w:id="304" w:author="王文广" w:date="2021-03-15T09:59:00Z">
+        <w:r>
+          <w:rPr>
+            <w:rFonts w:hint="eastAsia"/>
+          </w:rPr>
+          <w:t>其他说明：会提供相关C</w:t>
+        </w:r>
+        <w:r>
+          <w:t xml:space="preserve">AD </w:t>
+        </w:r>
+        <w:r>
+          <w:rPr>
+            <w:rFonts w:hint="eastAsia"/>
+          </w:rPr>
+          <w:t>图纸帮助理解</w:t>
+        </w:r>
+      </w:ins>
+    </w:p>
+    <w:p>
+      <w:pPr>
+        <w:ind w:left="420"/>
+        <w:rPr>
+          <w:ins w:id="305" w:author="王文广" w:date="2021-03-10T13:36:00Z"/>
+        </w:rPr>
+        <w:pPrChange w:id="306" w:author="王文广" w:date="2021-03-09T17:46:00Z">
           <w:pPr>
             <w:pStyle w:val="a4"/>
             <w:numPr>
@@ -2129,330 +3037,12 @@
           </w:pPr>
         </w:pPrChange>
       </w:pPr>
-      <w:ins w:id="210" w:author="王文广" w:date="2021-03-09T17:46:00Z">
-        <w:r>
-          <w:rPr>
-            <w:rFonts w:hint="eastAsia"/>
-          </w:rPr>
-          <w:t>根据规则进行组间合并</w:t>
-        </w:r>
-      </w:ins>
-      <w:ins w:id="211" w:author="王文广" w:date="2021-03-09T17:47:00Z">
-        <w:r>
-          <w:rPr>
-            <w:rFonts w:hint="eastAsia"/>
-          </w:rPr>
-          <w:t>连接</w:t>
-        </w:r>
-      </w:ins>
-      <w:ins w:id="212" w:author="王文广" w:date="2021-03-09T17:52:00Z">
-        <w:r>
-          <w:rPr>
-            <w:rFonts w:hint="eastAsia"/>
-          </w:rPr>
-          <w:t>，规则见需求</w:t>
-        </w:r>
-      </w:ins>
-      <w:ins w:id="213" w:author="王文广" w:date="2021-03-09T17:53:00Z">
-        <w:r>
-          <w:rPr>
-            <w:rFonts w:hint="eastAsia"/>
-          </w:rPr>
-          <w:t>文档</w:t>
-        </w:r>
-      </w:ins>
-      <w:ins w:id="214" w:author="王文广" w:date="2021-03-10T13:33:00Z">
-        <w:r>
-          <w:rPr>
-            <w:rFonts w:hint="eastAsia"/>
-          </w:rPr>
-          <w:t>。</w:t>
-        </w:r>
-      </w:ins>
-    </w:p>
-    <w:p>
-      <w:pPr>
-        <w:ind w:left="420" w:firstLine="420"/>
-        <w:rPr>
-          <w:ins w:id="215" w:author="王文广" w:date="2021-03-09T17:50:00Z"/>
-          <w:rFonts w:hint="eastAsia"/>
-        </w:rPr>
-        <w:pPrChange w:id="216" w:author="王文广" w:date="2021-03-10T18:36:00Z">
-          <w:pPr>
-            <w:pStyle w:val="a4"/>
-            <w:numPr>
-              <w:ilvl w:val="1"/>
-              <w:numId w:val="1"/>
-            </w:numPr>
-            <w:ind w:left="840" w:firstLineChars="0" w:hanging="420"/>
-          </w:pPr>
-        </w:pPrChange>
-      </w:pPr>
-      <w:ins w:id="217" w:author="王文广" w:date="2021-03-10T13:24:00Z">
-        <w:r>
-          <w:rPr>
-            <w:rFonts w:hint="eastAsia"/>
-          </w:rPr>
-          <w:t>难点</w:t>
-        </w:r>
-      </w:ins>
-      <w:ins w:id="218" w:author="王文广" w:date="2021-03-10T13:25:00Z">
-        <w:r>
-          <w:rPr>
-            <w:rFonts w:hint="eastAsia"/>
-          </w:rPr>
-          <w:t>：</w:t>
-        </w:r>
-      </w:ins>
-      <w:ins w:id="219" w:author="王文广" w:date="2021-03-10T13:24:00Z">
-        <w:r>
-          <w:rPr>
-            <w:rFonts w:hint="eastAsia"/>
-          </w:rPr>
-          <w:t>规则多。</w:t>
-        </w:r>
-      </w:ins>
-    </w:p>
-    <w:p>
-      <w:pPr>
-        <w:pStyle w:val="a4"/>
-        <w:numPr>
-          <w:ilvl w:val="1"/>
-          <w:numId w:val="1"/>
-        </w:numPr>
-        <w:ind w:firstLineChars="0"/>
-        <w:rPr>
-          <w:ins w:id="220" w:author="王文广" w:date="2021-03-09T17:46:00Z"/>
-          <w:rFonts w:hint="eastAsia"/>
-        </w:rPr>
-        <w:pPrChange w:id="221" w:author="王文广" w:date="2021-03-10T13:25:00Z">
-          <w:pPr>
-            <w:pStyle w:val="a4"/>
-            <w:numPr>
-              <w:ilvl w:val="1"/>
-              <w:numId w:val="1"/>
-            </w:numPr>
-            <w:ind w:left="840" w:firstLineChars="0" w:hanging="420"/>
-          </w:pPr>
-        </w:pPrChange>
-      </w:pPr>
-      <w:ins w:id="222" w:author="王文广" w:date="2021-03-09T17:50:00Z">
-        <w:r>
-          <w:rPr>
-            <w:rFonts w:hint="eastAsia"/>
-          </w:rPr>
-          <w:t>主干管布置算法</w:t>
-        </w:r>
-      </w:ins>
-      <w:ins w:id="223" w:author="王文广" w:date="2021-03-09T18:26:00Z">
-        <w:r>
-          <w:rPr>
-            <w:rFonts w:hint="eastAsia"/>
-          </w:rPr>
-          <w:t>（浙大）</w:t>
-        </w:r>
-      </w:ins>
-    </w:p>
-    <w:p>
-      <w:pPr>
-        <w:pStyle w:val="a4"/>
-        <w:numPr>
-          <w:ilvl w:val="2"/>
-          <w:numId w:val="1"/>
-        </w:numPr>
-        <w:ind w:firstLineChars="0"/>
-        <w:rPr>
-          <w:ins w:id="224" w:author="王文广" w:date="2021-03-10T13:36:00Z"/>
-          <w:color w:val="000000" w:themeColor="text1"/>
-          <w:rPrChange w:id="225" w:author="王文广" w:date="2021-03-10T14:29:00Z">
-            <w:rPr>
-              <w:ins w:id="226" w:author="王文广" w:date="2021-03-10T13:36:00Z"/>
-            </w:rPr>
-          </w:rPrChange>
-        </w:rPr>
-        <w:pPrChange w:id="227" w:author="王文广" w:date="2021-03-10T13:37:00Z">
-          <w:pPr>
-            <w:pStyle w:val="a4"/>
-            <w:numPr>
-              <w:numId w:val="1"/>
-            </w:numPr>
-            <w:ind w:left="420" w:firstLineChars="0" w:hanging="420"/>
-          </w:pPr>
-        </w:pPrChange>
-      </w:pPr>
-      <w:ins w:id="228" w:author="王文广" w:date="2021-03-10T13:36:00Z">
-        <w:r>
-          <w:rPr>
-            <w:rFonts w:hint="eastAsia"/>
-            <w:color w:val="000000" w:themeColor="text1"/>
-            <w:rPrChange w:id="229" w:author="王文广" w:date="2021-03-10T14:29:00Z">
-              <w:rPr>
-                <w:rFonts w:hint="eastAsia"/>
-              </w:rPr>
-            </w:rPrChange>
-          </w:rPr>
-          <w:t>主干管布置问题抽象</w:t>
-        </w:r>
-      </w:ins>
-      <w:ins w:id="230" w:author="王文广" w:date="2021-03-10T14:40:00Z">
-        <w:r>
-          <w:rPr>
-            <w:rFonts w:hint="eastAsia"/>
-            <w:color w:val="000000" w:themeColor="text1"/>
-          </w:rPr>
-          <w:t>，见下图</w:t>
-        </w:r>
-      </w:ins>
-      <w:ins w:id="231" w:author="王文广" w:date="2021-03-10T13:36:00Z">
-        <w:r>
-          <w:rPr>
-            <w:rFonts w:hint="eastAsia"/>
-            <w:color w:val="000000" w:themeColor="text1"/>
-            <w:rPrChange w:id="232" w:author="王文广" w:date="2021-03-10T14:29:00Z">
-              <w:rPr>
-                <w:rFonts w:hint="eastAsia"/>
-              </w:rPr>
-            </w:rPrChange>
-          </w:rPr>
-          <w:t>（浙大）</w:t>
-        </w:r>
-      </w:ins>
-    </w:p>
-    <w:p>
-      <w:pPr>
-        <w:pStyle w:val="a4"/>
-        <w:ind w:leftChars="600" w:left="1260" w:firstLineChars="0" w:firstLine="0"/>
-        <w:rPr>
-          <w:ins w:id="233" w:author="王文广" w:date="2021-03-10T13:36:00Z"/>
-        </w:rPr>
-        <w:pPrChange w:id="234" w:author="王文广" w:date="2021-03-10T13:37:00Z">
-          <w:pPr>
-            <w:pStyle w:val="a4"/>
-            <w:ind w:left="420" w:firstLineChars="0" w:firstLine="0"/>
-          </w:pPr>
-        </w:pPrChange>
-      </w:pPr>
-      <w:ins w:id="235" w:author="王文广" w:date="2021-03-10T13:36:00Z">
-        <w:r>
-          <w:rPr>
-            <w:rFonts w:hint="eastAsia"/>
-          </w:rPr>
-          <w:t>输入：区域的闭合空间（白色多边形轮廓线），单个起点（黄色，可能在轮廓线内），及多个终点（绿色），不可走区域（白色矩形区域）。</w:t>
-        </w:r>
-      </w:ins>
-    </w:p>
-    <w:p>
-      <w:pPr>
-        <w:pStyle w:val="a4"/>
-        <w:ind w:leftChars="600" w:left="1260" w:firstLineChars="0" w:firstLine="0"/>
-        <w:rPr>
-          <w:ins w:id="236" w:author="王文广" w:date="2021-03-10T13:36:00Z"/>
-          <w:rFonts w:hint="eastAsia"/>
-        </w:rPr>
-        <w:pPrChange w:id="237" w:author="王文广" w:date="2021-03-10T13:37:00Z">
-          <w:pPr>
-            <w:pStyle w:val="a4"/>
-            <w:ind w:left="420" w:firstLineChars="0" w:firstLine="0"/>
-          </w:pPr>
-        </w:pPrChange>
-      </w:pPr>
-      <w:ins w:id="238" w:author="王文广" w:date="2021-03-10T13:36:00Z">
-        <w:r>
-          <w:rPr>
-            <w:rFonts w:hint="eastAsia"/>
-          </w:rPr>
-          <w:t>输出：联通起点及各个终点路径。</w:t>
-        </w:r>
-      </w:ins>
-    </w:p>
-    <w:p>
-      <w:pPr>
-        <w:pStyle w:val="a4"/>
-        <w:ind w:leftChars="600" w:left="1260" w:firstLineChars="0" w:firstLine="0"/>
-        <w:rPr>
-          <w:ins w:id="239" w:author="王文广" w:date="2021-03-10T13:39:00Z"/>
-          <w:rFonts w:hint="eastAsia"/>
-        </w:rPr>
-        <w:pPrChange w:id="240" w:author="王文广" w:date="2021-03-10T14:40:00Z">
-          <w:pPr>
-            <w:pStyle w:val="a4"/>
-            <w:ind w:left="420" w:firstLineChars="0" w:firstLine="0"/>
-          </w:pPr>
-        </w:pPrChange>
-      </w:pPr>
-      <w:ins w:id="241" w:author="王文广" w:date="2021-03-10T13:36:00Z">
-        <w:r>
-          <w:rPr>
-            <w:rFonts w:hint="eastAsia"/>
-          </w:rPr>
-          <w:t>优化目标：路径尽量短，转弯尽量少。</w:t>
-        </w:r>
-      </w:ins>
-    </w:p>
-    <w:p>
-      <w:pPr>
-        <w:pStyle w:val="a4"/>
-        <w:ind w:leftChars="600" w:left="1260" w:firstLineChars="0" w:firstLine="0"/>
-        <w:rPr>
-          <w:ins w:id="242" w:author="王文广" w:date="2021-03-10T13:36:00Z"/>
-          <w:rFonts w:hint="eastAsia"/>
-        </w:rPr>
-        <w:pPrChange w:id="243" w:author="王文广" w:date="2021-03-10T13:37:00Z">
-          <w:pPr>
-            <w:pStyle w:val="a4"/>
-            <w:ind w:left="420" w:firstLineChars="0" w:firstLine="0"/>
-          </w:pPr>
-        </w:pPrChange>
-      </w:pPr>
-      <w:ins w:id="244" w:author="王文广" w:date="2021-03-10T13:41:00Z">
-        <w:r>
-          <w:rPr>
-            <w:rFonts w:hint="eastAsia"/>
-          </w:rPr>
-          <w:t>约束：</w:t>
-        </w:r>
-      </w:ins>
-      <w:ins w:id="245" w:author="王文广" w:date="2021-03-10T13:40:00Z">
-        <w:r>
-          <w:rPr>
-            <w:rFonts w:hint="eastAsia"/>
-          </w:rPr>
-          <w:t>约束比较多，相关约束见需求</w:t>
-        </w:r>
-      </w:ins>
-      <w:ins w:id="246" w:author="王文广" w:date="2021-03-10T13:41:00Z">
-        <w:r>
-          <w:rPr>
-            <w:rFonts w:hint="eastAsia"/>
-          </w:rPr>
-          <w:t>文档。</w:t>
-        </w:r>
-      </w:ins>
-    </w:p>
-    <w:p>
-      <w:pPr>
-        <w:ind w:left="420"/>
-        <w:rPr>
-          <w:ins w:id="247" w:author="王文广" w:date="2021-03-10T13:36:00Z"/>
-          <w:rPrChange w:id="248" w:author="王文广" w:date="2021-03-10T13:36:00Z">
-            <w:rPr>
-              <w:ins w:id="249" w:author="王文广" w:date="2021-03-10T13:36:00Z"/>
-            </w:rPr>
-          </w:rPrChange>
-        </w:rPr>
-        <w:pPrChange w:id="250" w:author="王文广" w:date="2021-03-09T17:46:00Z">
-          <w:pPr>
-            <w:pStyle w:val="a4"/>
-            <w:numPr>
-              <w:ilvl w:val="1"/>
-              <w:numId w:val="1"/>
-            </w:numPr>
-            <w:ind w:left="840" w:firstLineChars="0" w:hanging="420"/>
-          </w:pPr>
-        </w:pPrChange>
-      </w:pPr>
-      <w:ins w:id="251" w:author="王文广" w:date="2021-03-10T14:40:00Z">
-        <w:r>
+      <w:ins w:id="307" w:author="王文广" w:date="2021-03-10T14:40:00Z">
+        <w:r>
+          <w:rPr>
+            <w:noProof/>
+          </w:rPr>
+          <w:lastRenderedPageBreak/>
           <w:drawing>
             <wp:inline distT="0" distB="0" distL="0" distR="0" wp14:anchorId="59B0D8D1" wp14:editId="3BE83797">
               <wp:extent cx="4589780" cy="3096621"/>
@@ -2498,10 +3088,9 @@
       <w:pPr>
         <w:ind w:left="420"/>
         <w:rPr>
-          <w:ins w:id="252" w:author="王文广" w:date="2021-03-10T13:36:00Z"/>
-          <w:rFonts w:hint="eastAsia"/>
-        </w:rPr>
-        <w:pPrChange w:id="253" w:author="王文广" w:date="2021-03-09T17:46:00Z">
+          <w:ins w:id="308" w:author="王文广" w:date="2021-03-10T13:36:00Z"/>
+        </w:rPr>
+        <w:pPrChange w:id="309" w:author="王文广" w:date="2021-03-09T17:46:00Z">
           <w:pPr>
             <w:pStyle w:val="a4"/>
             <w:numPr>
@@ -2517,9 +3106,9 @@
       <w:pPr>
         <w:ind w:left="420" w:firstLine="420"/>
         <w:rPr>
-          <w:ins w:id="254" w:author="王文广" w:date="2021-03-09T18:01:00Z"/>
-        </w:rPr>
-        <w:pPrChange w:id="255" w:author="王文广" w:date="2021-03-10T13:37:00Z">
+          <w:ins w:id="310" w:author="王文广" w:date="2021-03-09T18:01:00Z"/>
+        </w:rPr>
+        <w:pPrChange w:id="311" w:author="王文广" w:date="2021-03-10T13:37:00Z">
           <w:pPr>
             <w:pStyle w:val="a4"/>
             <w:numPr>
@@ -2530,7 +3119,7 @@
           </w:pPr>
         </w:pPrChange>
       </w:pPr>
-      <w:ins w:id="256" w:author="王文广" w:date="2021-03-09T17:59:00Z">
+      <w:ins w:id="312" w:author="王文广" w:date="2021-03-09T17:59:00Z">
         <w:r>
           <w:rPr>
             <w:rFonts w:hint="eastAsia"/>
@@ -2538,7 +3127,7 @@
           <w:t>目前</w:t>
         </w:r>
       </w:ins>
-      <w:ins w:id="257" w:author="王文广" w:date="2021-03-09T18:00:00Z">
+      <w:ins w:id="313" w:author="王文广" w:date="2021-03-09T18:00:00Z">
         <w:r>
           <w:rPr>
             <w:rFonts w:hint="eastAsia"/>
@@ -2546,7 +3135,7 @@
           <w:t>尝试</w:t>
         </w:r>
       </w:ins>
-      <w:ins w:id="258" w:author="王文广" w:date="2021-03-09T17:59:00Z">
+      <w:ins w:id="314" w:author="王文广" w:date="2021-03-09T17:59:00Z">
         <w:r>
           <w:rPr>
             <w:rFonts w:hint="eastAsia"/>
@@ -2554,7 +3143,7 @@
           <w:t>的算法</w:t>
         </w:r>
       </w:ins>
-      <w:ins w:id="259" w:author="王文广" w:date="2021-03-09T18:01:00Z">
+      <w:ins w:id="315" w:author="王文广" w:date="2021-03-09T18:01:00Z">
         <w:r>
           <w:rPr>
             <w:rFonts w:hint="eastAsia"/>
@@ -2562,7 +3151,7 @@
           <w:t>，遗传算法，</w:t>
         </w:r>
       </w:ins>
-      <w:ins w:id="260" w:author="王文广" w:date="2021-03-09T18:05:00Z">
+      <w:ins w:id="316" w:author="王文广" w:date="2021-03-09T18:05:00Z">
         <w:r>
           <w:rPr>
             <w:rFonts w:hint="eastAsia"/>
@@ -2570,7 +3159,7 @@
           <w:t>优化</w:t>
         </w:r>
       </w:ins>
-      <w:ins w:id="261" w:author="王文广" w:date="2021-03-09T18:04:00Z">
+      <w:ins w:id="317" w:author="王文广" w:date="2021-03-09T18:04:00Z">
         <w:r>
           <w:rPr>
             <w:rFonts w:hint="eastAsia"/>
@@ -2578,7 +3167,7 @@
           <w:t>目标</w:t>
         </w:r>
       </w:ins>
-      <w:ins w:id="262" w:author="王文广" w:date="2021-03-09T18:05:00Z">
+      <w:ins w:id="318" w:author="王文广" w:date="2021-03-09T18:05:00Z">
         <w:r>
           <w:rPr>
             <w:rFonts w:hint="eastAsia"/>
@@ -2586,7 +3175,7 @@
           <w:t>：</w:t>
         </w:r>
       </w:ins>
-      <w:ins w:id="263" w:author="王文广" w:date="2021-03-09T18:04:00Z">
+      <w:ins w:id="319" w:author="王文广" w:date="2021-03-09T18:04:00Z">
         <w:r>
           <w:rPr>
             <w:rFonts w:hint="eastAsia"/>
@@ -2594,7 +3183,7 @@
           <w:t>整体路径</w:t>
         </w:r>
       </w:ins>
-      <w:ins w:id="264" w:author="王文广" w:date="2021-03-09T18:23:00Z">
+      <w:ins w:id="320" w:author="王文广" w:date="2021-03-09T18:23:00Z">
         <w:r>
           <w:rPr>
             <w:rFonts w:hint="eastAsia"/>
@@ -2602,7 +3191,7 @@
           <w:t>较</w:t>
         </w:r>
       </w:ins>
-      <w:ins w:id="265" w:author="王文广" w:date="2021-03-09T18:04:00Z">
+      <w:ins w:id="321" w:author="王文广" w:date="2021-03-09T18:04:00Z">
         <w:r>
           <w:rPr>
             <w:rFonts w:hint="eastAsia"/>
@@ -2610,7 +3199,7 @@
           <w:t>短</w:t>
         </w:r>
       </w:ins>
-      <w:ins w:id="266" w:author="王文广" w:date="2021-03-10T18:36:00Z">
+      <w:ins w:id="322" w:author="王文广" w:date="2021-03-10T18:36:00Z">
         <w:r>
           <w:rPr>
             <w:rFonts w:hint="eastAsia"/>
@@ -2628,9 +3217,9 @@
         </w:numPr>
         <w:ind w:firstLineChars="0"/>
         <w:rPr>
-          <w:ins w:id="267" w:author="王文广" w:date="2021-03-09T18:08:00Z"/>
-        </w:rPr>
-        <w:pPrChange w:id="268" w:author="王文广" w:date="2021-03-10T13:37:00Z">
+          <w:ins w:id="323" w:author="王文广" w:date="2021-03-09T18:08:00Z"/>
+        </w:rPr>
+        <w:pPrChange w:id="324" w:author="王文广" w:date="2021-03-10T13:37:00Z">
           <w:pPr>
             <w:pStyle w:val="a4"/>
             <w:numPr>
@@ -2641,7 +3230,7 @@
           </w:pPr>
         </w:pPrChange>
       </w:pPr>
-      <w:ins w:id="269" w:author="王文广" w:date="2021-03-09T18:08:00Z">
+      <w:ins w:id="325" w:author="王文广" w:date="2021-03-09T18:08:00Z">
         <w:r>
           <w:rPr>
             <w:rFonts w:hint="eastAsia"/>
@@ -2654,9 +3243,9 @@
       <w:pPr>
         <w:ind w:left="840"/>
         <w:rPr>
-          <w:ins w:id="270" w:author="王文广" w:date="2021-03-10T16:07:00Z"/>
-        </w:rPr>
-        <w:pPrChange w:id="271" w:author="王文广" w:date="2021-03-10T13:38:00Z">
+          <w:ins w:id="326" w:author="王文广" w:date="2021-03-10T16:07:00Z"/>
+        </w:rPr>
+        <w:pPrChange w:id="327" w:author="王文广" w:date="2021-03-10T13:38:00Z">
           <w:pPr>
             <w:pStyle w:val="a4"/>
             <w:numPr>
@@ -2667,7 +3256,7 @@
           </w:pPr>
         </w:pPrChange>
       </w:pPr>
-      <w:ins w:id="272" w:author="王文广" w:date="2021-03-09T18:17:00Z">
+      <w:ins w:id="328" w:author="王文广" w:date="2021-03-09T18:17:00Z">
         <w:r>
           <w:rPr>
             <w:rFonts w:hint="eastAsia"/>
@@ -2675,7 +3264,7 @@
           <w:t>将目标区域网格化，</w:t>
         </w:r>
       </w:ins>
-      <w:ins w:id="273" w:author="王文广" w:date="2021-03-09T18:09:00Z">
+      <w:ins w:id="329" w:author="王文广" w:date="2021-03-09T18:09:00Z">
         <w:r>
           <w:rPr>
             <w:rFonts w:hint="eastAsia"/>
@@ -2683,7 +3272,7 @@
           <w:t>起点到每个终点求解一条路径</w:t>
         </w:r>
       </w:ins>
-      <w:ins w:id="274" w:author="王文广" w:date="2021-03-09T18:11:00Z">
+      <w:ins w:id="330" w:author="王文广" w:date="2021-03-09T18:11:00Z">
         <w:r>
           <w:rPr>
             <w:rFonts w:hint="eastAsia"/>
@@ -2691,7 +3280,7 @@
           <w:t>（横平竖直），</w:t>
         </w:r>
       </w:ins>
-      <w:ins w:id="275" w:author="王文广" w:date="2021-03-10T14:43:00Z">
+      <w:ins w:id="331" w:author="王文广" w:date="2021-03-10T14:43:00Z">
         <w:r>
           <w:rPr>
             <w:rFonts w:hint="eastAsia"/>
@@ -2699,7 +3288,7 @@
           <w:t>作为</w:t>
         </w:r>
       </w:ins>
-      <w:ins w:id="276" w:author="王文广" w:date="2021-03-09T18:11:00Z">
+      <w:ins w:id="332" w:author="王文广" w:date="2021-03-09T18:11:00Z">
         <w:r>
           <w:rPr>
             <w:rFonts w:hint="eastAsia"/>
@@ -2707,7 +3296,7 @@
           <w:t>一组</w:t>
         </w:r>
       </w:ins>
-      <w:ins w:id="277" w:author="王文广" w:date="2021-03-09T18:12:00Z">
+      <w:ins w:id="333" w:author="王文广" w:date="2021-03-09T18:12:00Z">
         <w:r>
           <w:rPr>
             <w:rFonts w:hint="eastAsia"/>
@@ -2715,7 +3304,7 @@
           <w:t>，</w:t>
         </w:r>
       </w:ins>
-      <w:ins w:id="278" w:author="王文广" w:date="2021-03-09T18:13:00Z">
+      <w:ins w:id="334" w:author="王文广" w:date="2021-03-09T18:13:00Z">
         <w:r>
           <w:rPr>
             <w:rFonts w:hint="eastAsia"/>
@@ -2723,7 +3312,7 @@
           <w:t>像这样的组有很多</w:t>
         </w:r>
       </w:ins>
-      <w:ins w:id="279" w:author="王文广" w:date="2021-03-09T18:15:00Z">
+      <w:ins w:id="335" w:author="王文广" w:date="2021-03-09T18:15:00Z">
         <w:r>
           <w:rPr>
             <w:rFonts w:hint="eastAsia"/>
@@ -2731,7 +3320,7 @@
           <w:t>，所以</w:t>
         </w:r>
       </w:ins>
-      <w:ins w:id="280" w:author="王文广" w:date="2021-03-10T13:27:00Z">
+      <w:ins w:id="336" w:author="王文广" w:date="2021-03-10T13:27:00Z">
         <w:r>
           <w:rPr>
             <w:rFonts w:hint="eastAsia"/>
@@ -2739,7 +3328,7 @@
           <w:t>归约</w:t>
         </w:r>
       </w:ins>
-      <w:ins w:id="281" w:author="王文广" w:date="2021-03-09T18:15:00Z">
+      <w:ins w:id="337" w:author="王文广" w:date="2021-03-09T18:15:00Z">
         <w:r>
           <w:rPr>
             <w:rFonts w:hint="eastAsia"/>
@@ -2747,7 +3336,7 @@
           <w:t>到了</w:t>
         </w:r>
       </w:ins>
-      <w:ins w:id="282" w:author="王文广" w:date="2021-03-10T13:27:00Z">
+      <w:ins w:id="338" w:author="王文广" w:date="2021-03-10T13:27:00Z">
         <w:r>
           <w:rPr>
             <w:rFonts w:hint="eastAsia"/>
@@ -2755,7 +3344,7 @@
           <w:t>路径的</w:t>
         </w:r>
       </w:ins>
-      <w:ins w:id="283" w:author="王文广" w:date="2021-03-09T18:15:00Z">
+      <w:ins w:id="339" w:author="王文广" w:date="2021-03-09T18:15:00Z">
         <w:r>
           <w:rPr>
             <w:rFonts w:hint="eastAsia"/>
@@ -2763,7 +3352,7 @@
           <w:t>组合优化问题</w:t>
         </w:r>
       </w:ins>
-      <w:ins w:id="284" w:author="王文广" w:date="2021-03-09T18:13:00Z">
+      <w:ins w:id="340" w:author="王文广" w:date="2021-03-09T18:13:00Z">
         <w:r>
           <w:rPr>
             <w:rFonts w:hint="eastAsia"/>
@@ -2771,7 +3360,7 @@
           <w:t>。最终要找到</w:t>
         </w:r>
       </w:ins>
-      <w:ins w:id="285" w:author="王文广" w:date="2021-03-09T18:20:00Z">
+      <w:ins w:id="341" w:author="王文广" w:date="2021-03-09T18:20:00Z">
         <w:r>
           <w:rPr>
             <w:rFonts w:hint="eastAsia"/>
@@ -2779,7 +3368,7 @@
           <w:t>整体</w:t>
         </w:r>
       </w:ins>
-      <w:ins w:id="286" w:author="王文广" w:date="2021-03-09T18:14:00Z">
+      <w:ins w:id="342" w:author="王文广" w:date="2021-03-09T18:14:00Z">
         <w:r>
           <w:rPr>
             <w:rFonts w:hint="eastAsia"/>
@@ -2787,7 +3376,7 @@
           <w:t>路径</w:t>
         </w:r>
       </w:ins>
-      <w:ins w:id="287" w:author="王文广" w:date="2021-03-09T18:23:00Z">
+      <w:ins w:id="343" w:author="王文广" w:date="2021-03-09T18:23:00Z">
         <w:r>
           <w:rPr>
             <w:rFonts w:hint="eastAsia"/>
@@ -2795,7 +3384,7 @@
           <w:t>较</w:t>
         </w:r>
       </w:ins>
-      <w:ins w:id="288" w:author="王文广" w:date="2021-03-09T18:14:00Z">
+      <w:ins w:id="344" w:author="王文广" w:date="2021-03-09T18:14:00Z">
         <w:r>
           <w:rPr>
             <w:rFonts w:hint="eastAsia"/>
@@ -2803,7 +3392,7 @@
           <w:t>短（</w:t>
         </w:r>
       </w:ins>
-      <w:ins w:id="289" w:author="王文广" w:date="2021-03-10T13:29:00Z">
+      <w:ins w:id="345" w:author="王文广" w:date="2021-03-10T13:29:00Z">
         <w:r>
           <w:rPr>
             <w:rFonts w:hint="eastAsia"/>
@@ -2811,7 +3400,7 @@
           <w:t>尚未考虑</w:t>
         </w:r>
       </w:ins>
-      <w:ins w:id="290" w:author="王文广" w:date="2021-03-09T18:14:00Z">
+      <w:ins w:id="346" w:author="王文广" w:date="2021-03-09T18:14:00Z">
         <w:r>
           <w:rPr>
             <w:rFonts w:hint="eastAsia"/>
@@ -2819,7 +3408,7 @@
           <w:t>弯头最少</w:t>
         </w:r>
       </w:ins>
-      <w:ins w:id="291" w:author="王文广" w:date="2021-03-10T13:28:00Z">
+      <w:ins w:id="347" w:author="王文广" w:date="2021-03-10T13:28:00Z">
         <w:r>
           <w:rPr>
             <w:rFonts w:hint="eastAsia"/>
@@ -2827,7 +3416,7 @@
           <w:t>的约束</w:t>
         </w:r>
       </w:ins>
-      <w:ins w:id="292" w:author="王文广" w:date="2021-03-09T18:14:00Z">
+      <w:ins w:id="348" w:author="王文广" w:date="2021-03-09T18:14:00Z">
         <w:r>
           <w:rPr>
             <w:rFonts w:hint="eastAsia"/>
@@ -2835,7 +3424,7 @@
           <w:t>）的组</w:t>
         </w:r>
       </w:ins>
-      <w:ins w:id="293" w:author="王文广" w:date="2021-03-09T18:16:00Z">
+      <w:ins w:id="349" w:author="王文广" w:date="2021-03-09T18:16:00Z">
         <w:r>
           <w:rPr>
             <w:rFonts w:hint="eastAsia"/>
@@ -2843,7 +3432,7 @@
           <w:t>作为最终解</w:t>
         </w:r>
       </w:ins>
-      <w:ins w:id="294" w:author="王文广" w:date="2021-03-09T18:21:00Z">
+      <w:ins w:id="350" w:author="王文广" w:date="2021-03-09T18:21:00Z">
         <w:r>
           <w:rPr>
             <w:rFonts w:hint="eastAsia"/>
@@ -2851,7 +3440,7 @@
           <w:t>（</w:t>
         </w:r>
       </w:ins>
-      <w:ins w:id="295" w:author="王文广" w:date="2021-03-09T18:22:00Z">
+      <w:ins w:id="351" w:author="王文广" w:date="2021-03-09T18:22:00Z">
         <w:r>
           <w:rPr>
             <w:rFonts w:hint="eastAsia"/>
@@ -2859,7 +3448,7 @@
           <w:t>可以</w:t>
         </w:r>
       </w:ins>
-      <w:ins w:id="296" w:author="王文广" w:date="2021-03-09T18:27:00Z">
+      <w:ins w:id="352" w:author="王文广" w:date="2021-03-09T18:27:00Z">
         <w:r>
           <w:rPr>
             <w:rFonts w:hint="eastAsia"/>
@@ -2867,7 +3456,7 @@
           <w:t>推荐</w:t>
         </w:r>
       </w:ins>
-      <w:ins w:id="297" w:author="王文广" w:date="2021-03-09T18:22:00Z">
+      <w:ins w:id="353" w:author="王文广" w:date="2021-03-09T18:22:00Z">
         <w:r>
           <w:rPr>
             <w:rFonts w:hint="eastAsia"/>
@@ -2875,7 +3464,7 @@
           <w:t>几个</w:t>
         </w:r>
       </w:ins>
-      <w:ins w:id="298" w:author="王文广" w:date="2021-03-09T18:26:00Z">
+      <w:ins w:id="354" w:author="王文广" w:date="2021-03-09T18:26:00Z">
         <w:r>
           <w:rPr>
             <w:rFonts w:hint="eastAsia"/>
@@ -2883,7 +3472,7 @@
           <w:t>解</w:t>
         </w:r>
       </w:ins>
-      <w:ins w:id="299" w:author="王文广" w:date="2021-03-09T18:22:00Z">
+      <w:ins w:id="355" w:author="王文广" w:date="2021-03-09T18:22:00Z">
         <w:r>
           <w:rPr>
             <w:rFonts w:hint="eastAsia"/>
@@ -2891,7 +3480,7 @@
           <w:t>）</w:t>
         </w:r>
       </w:ins>
-      <w:ins w:id="300" w:author="王文广" w:date="2021-03-09T18:15:00Z">
+      <w:ins w:id="356" w:author="王文广" w:date="2021-03-09T18:15:00Z">
         <w:r>
           <w:rPr>
             <w:rFonts w:hint="eastAsia"/>
@@ -2904,9 +3493,9 @@
       <w:pPr>
         <w:ind w:left="840"/>
         <w:rPr>
-          <w:ins w:id="301" w:author="王文广" w:date="2021-03-10T16:07:00Z"/>
-        </w:rPr>
-        <w:pPrChange w:id="302" w:author="王文广" w:date="2021-03-10T13:38:00Z">
+          <w:ins w:id="357" w:author="王文广" w:date="2021-03-10T16:07:00Z"/>
+        </w:rPr>
+        <w:pPrChange w:id="358" w:author="王文广" w:date="2021-03-10T13:38:00Z">
           <w:pPr>
             <w:pStyle w:val="a4"/>
             <w:numPr>
@@ -2921,10 +3510,7 @@
     <w:p>
       <w:pPr>
         <w:ind w:left="420"/>
-        <w:rPr>
-          <w:rFonts w:hint="eastAsia"/>
-        </w:rPr>
-        <w:pPrChange w:id="303" w:author="王文广" w:date="2021-03-10T13:30:00Z">
+        <w:pPrChange w:id="359" w:author="王文广" w:date="2021-03-10T13:30:00Z">
           <w:pPr>
             <w:pStyle w:val="a4"/>
             <w:numPr>
@@ -2945,10 +3531,10 @@
         </w:numPr>
         <w:ind w:firstLineChars="0"/>
         <w:rPr>
-          <w:del w:id="304" w:author="王文广" w:date="2021-03-09T16:30:00Z"/>
-        </w:rPr>
-      </w:pPr>
-      <w:del w:id="305" w:author="王文广" w:date="2021-03-09T16:30:00Z">
+          <w:del w:id="360" w:author="王文广" w:date="2021-03-09T16:30:00Z"/>
+        </w:rPr>
+      </w:pPr>
+      <w:del w:id="361" w:author="王文广" w:date="2021-03-09T16:30:00Z">
         <w:r>
           <w:delText>布置结果没有盲区</w:delText>
         </w:r>
@@ -2975,10 +3561,10 @@
         </w:numPr>
         <w:ind w:firstLineChars="0"/>
         <w:rPr>
-          <w:del w:id="306" w:author="王文广" w:date="2021-03-09T16:30:00Z"/>
-        </w:rPr>
-      </w:pPr>
-      <w:del w:id="307" w:author="王文广" w:date="2021-03-09T16:30:00Z">
+          <w:del w:id="362" w:author="王文广" w:date="2021-03-09T16:30:00Z"/>
+        </w:rPr>
+      </w:pPr>
+      <w:del w:id="363" w:author="王文广" w:date="2021-03-09T16:30:00Z">
         <w:r>
           <w:rPr>
             <w:rFonts w:hint="eastAsia"/>
@@ -3020,10 +3606,10 @@
         </w:numPr>
         <w:ind w:firstLineChars="0"/>
         <w:rPr>
-          <w:del w:id="308" w:author="王文广" w:date="2021-03-09T16:30:00Z"/>
-        </w:rPr>
-      </w:pPr>
-      <w:del w:id="309" w:author="王文广" w:date="2021-03-09T16:30:00Z">
+          <w:del w:id="364" w:author="王文广" w:date="2021-03-09T16:30:00Z"/>
+        </w:rPr>
+      </w:pPr>
+      <w:del w:id="365" w:author="王文广" w:date="2021-03-09T16:30:00Z">
         <w:r>
           <w:rPr>
             <w:rFonts w:hint="eastAsia"/>
@@ -3059,10 +3645,10 @@
         </w:numPr>
         <w:ind w:firstLineChars="0"/>
         <w:rPr>
-          <w:del w:id="310" w:author="王文广" w:date="2021-03-09T16:30:00Z"/>
-        </w:rPr>
-      </w:pPr>
-      <w:del w:id="311" w:author="王文广" w:date="2021-03-09T16:30:00Z">
+          <w:del w:id="366" w:author="王文广" w:date="2021-03-09T16:30:00Z"/>
+        </w:rPr>
+      </w:pPr>
+      <w:del w:id="367" w:author="王文广" w:date="2021-03-09T16:30:00Z">
         <w:r>
           <w:rPr>
             <w:rFonts w:hint="eastAsia"/>
@@ -3098,10 +3684,10 @@
         </w:numPr>
         <w:ind w:firstLineChars="0"/>
         <w:rPr>
-          <w:del w:id="312" w:author="王文广" w:date="2021-03-09T16:30:00Z"/>
-        </w:rPr>
-      </w:pPr>
-      <w:del w:id="313" w:author="王文广" w:date="2021-03-09T16:30:00Z">
+          <w:del w:id="368" w:author="王文广" w:date="2021-03-09T16:30:00Z"/>
+        </w:rPr>
+      </w:pPr>
+      <w:del w:id="369" w:author="王文广" w:date="2021-03-09T16:30:00Z">
         <w:r>
           <w:delText>以尽量少的点位覆盖整个区域</w:delText>
         </w:r>
@@ -3116,10 +3702,10 @@
         </w:numPr>
         <w:ind w:firstLineChars="0"/>
         <w:rPr>
-          <w:del w:id="314" w:author="王文广" w:date="2021-03-09T16:30:00Z"/>
-        </w:rPr>
-      </w:pPr>
-      <w:del w:id="315" w:author="王文广" w:date="2021-03-09T16:30:00Z">
+          <w:del w:id="370" w:author="王文广" w:date="2021-03-09T16:30:00Z"/>
+        </w:rPr>
+      </w:pPr>
+      <w:del w:id="371" w:author="王文广" w:date="2021-03-09T16:30:00Z">
         <w:r>
           <w:rPr>
             <w:rFonts w:hint="eastAsia"/>
@@ -3161,10 +3747,10 @@
         </w:numPr>
         <w:ind w:firstLineChars="0"/>
         <w:rPr>
-          <w:del w:id="316" w:author="王文广" w:date="2021-03-09T16:30:00Z"/>
-        </w:rPr>
-      </w:pPr>
-      <w:del w:id="317" w:author="王文广" w:date="2021-03-09T16:30:00Z">
+          <w:del w:id="372" w:author="王文广" w:date="2021-03-09T16:30:00Z"/>
+        </w:rPr>
+      </w:pPr>
+      <w:del w:id="373" w:author="王文广" w:date="2021-03-09T16:30:00Z">
         <w:r>
           <w:delText>优先集水坑</w:delText>
         </w:r>
@@ -3188,10 +3774,10 @@
         </w:numPr>
         <w:ind w:firstLineChars="0"/>
         <w:rPr>
-          <w:del w:id="318" w:author="王文广" w:date="2021-03-09T16:30:00Z"/>
-        </w:rPr>
-      </w:pPr>
-      <w:del w:id="319" w:author="王文广" w:date="2021-03-09T16:30:00Z">
+          <w:del w:id="374" w:author="王文广" w:date="2021-03-09T16:30:00Z"/>
+        </w:rPr>
+      </w:pPr>
+      <w:del w:id="375" w:author="王文广" w:date="2021-03-09T16:30:00Z">
         <w:r>
           <w:delText>其次排水沟附近布置</w:delText>
         </w:r>
@@ -3206,11 +3792,11 @@
         </w:numPr>
         <w:ind w:firstLineChars="0"/>
         <w:rPr>
-          <w:ins w:id="320" w:author="力 马" w:date="2021-02-20T09:30:00Z"/>
-          <w:del w:id="321" w:author="王文广" w:date="2021-03-09T16:30:00Z"/>
-        </w:rPr>
-      </w:pPr>
-      <w:del w:id="322" w:author="王文广" w:date="2021-03-09T16:30:00Z">
+          <w:ins w:id="376" w:author="力 马" w:date="2021-02-20T09:30:00Z"/>
+          <w:del w:id="377" w:author="王文广" w:date="2021-03-09T16:30:00Z"/>
+        </w:rPr>
+      </w:pPr>
+      <w:del w:id="378" w:author="王文广" w:date="2021-03-09T16:30:00Z">
         <w:r>
           <w:delText>最后任意布置</w:delText>
         </w:r>
@@ -3225,12 +3811,12 @@
         </w:numPr>
         <w:ind w:firstLineChars="0"/>
         <w:rPr>
-          <w:ins w:id="323" w:author="力 马" w:date="2021-02-20T09:31:00Z"/>
-          <w:del w:id="324" w:author="王文广" w:date="2021-03-09T16:30:00Z"/>
-        </w:rPr>
-      </w:pPr>
-      <w:ins w:id="325" w:author="力 马" w:date="2021-02-20T09:31:00Z">
-        <w:del w:id="326" w:author="王文广" w:date="2021-03-09T16:30:00Z">
+          <w:ins w:id="379" w:author="力 马" w:date="2021-02-20T09:31:00Z"/>
+          <w:del w:id="380" w:author="王文广" w:date="2021-03-09T16:30:00Z"/>
+        </w:rPr>
+      </w:pPr>
+      <w:ins w:id="381" w:author="力 马" w:date="2021-02-20T09:31:00Z">
+        <w:del w:id="382" w:author="王文广" w:date="2021-03-09T16:30:00Z">
           <w:r>
             <w:rPr>
               <w:rFonts w:hint="eastAsia"/>
@@ -3249,12 +3835,12 @@
         </w:numPr>
         <w:ind w:firstLineChars="0"/>
         <w:rPr>
-          <w:ins w:id="327" w:author="董士崇" w:date="2021-02-20T11:56:00Z"/>
-          <w:del w:id="328" w:author="王文广" w:date="2021-03-09T16:30:00Z"/>
-        </w:rPr>
-      </w:pPr>
-      <w:ins w:id="329" w:author="力 马" w:date="2021-02-20T09:31:00Z">
-        <w:del w:id="330" w:author="王文广" w:date="2021-03-09T16:30:00Z">
+          <w:ins w:id="383" w:author="董士崇" w:date="2021-02-20T11:56:00Z"/>
+          <w:del w:id="384" w:author="王文广" w:date="2021-03-09T16:30:00Z"/>
+        </w:rPr>
+      </w:pPr>
+      <w:ins w:id="385" w:author="力 马" w:date="2021-02-20T09:31:00Z">
+        <w:del w:id="386" w:author="王文广" w:date="2021-03-09T16:30:00Z">
           <w:r>
             <w:rPr>
               <w:rFonts w:hint="eastAsia"/>
@@ -3272,8 +3858,8 @@
           </w:r>
         </w:del>
       </w:ins>
-      <w:ins w:id="331" w:author="力 马" w:date="2021-02-20T09:32:00Z">
-        <w:del w:id="332" w:author="王文广" w:date="2021-03-09T16:30:00Z">
+      <w:ins w:id="387" w:author="力 马" w:date="2021-02-20T09:32:00Z">
+        <w:del w:id="388" w:author="王文广" w:date="2021-03-09T16:30:00Z">
           <w:r>
             <w:rPr>
               <w:rFonts w:hint="eastAsia"/>
@@ -3292,12 +3878,12 @@
         </w:numPr>
         <w:ind w:firstLineChars="0"/>
         <w:rPr>
-          <w:ins w:id="333" w:author="力 马" w:date="2021-02-20T09:32:00Z"/>
-          <w:del w:id="334" w:author="王文广" w:date="2021-03-09T16:30:00Z"/>
-        </w:rPr>
-      </w:pPr>
-      <w:ins w:id="335" w:author="董士崇" w:date="2021-02-20T11:56:00Z">
-        <w:del w:id="336" w:author="王文广" w:date="2021-03-09T16:30:00Z">
+          <w:ins w:id="389" w:author="力 马" w:date="2021-02-20T09:32:00Z"/>
+          <w:del w:id="390" w:author="王文广" w:date="2021-03-09T16:30:00Z"/>
+        </w:rPr>
+      </w:pPr>
+      <w:ins w:id="391" w:author="董士崇" w:date="2021-02-20T11:56:00Z">
+        <w:del w:id="392" w:author="王文广" w:date="2021-03-09T16:30:00Z">
           <w:r>
             <w:rPr>
               <w:rFonts w:hint="eastAsia"/>
@@ -3316,12 +3902,12 @@
         </w:numPr>
         <w:ind w:firstLineChars="0"/>
         <w:rPr>
-          <w:ins w:id="337" w:author="力 马" w:date="2021-02-20T09:32:00Z"/>
-          <w:del w:id="338" w:author="王文广" w:date="2021-03-09T16:30:00Z"/>
-        </w:rPr>
-      </w:pPr>
-      <w:ins w:id="339" w:author="力 马" w:date="2021-02-20T09:32:00Z">
-        <w:del w:id="340" w:author="王文广" w:date="2021-03-09T16:30:00Z">
+          <w:ins w:id="393" w:author="力 马" w:date="2021-02-20T09:32:00Z"/>
+          <w:del w:id="394" w:author="王文广" w:date="2021-03-09T16:30:00Z"/>
+        </w:rPr>
+      </w:pPr>
+      <w:ins w:id="395" w:author="力 马" w:date="2021-02-20T09:32:00Z">
+        <w:del w:id="396" w:author="王文广" w:date="2021-03-09T16:30:00Z">
           <w:r>
             <w:rPr>
               <w:rFonts w:hint="eastAsia"/>
@@ -3346,12 +3932,12 @@
         </w:numPr>
         <w:ind w:firstLineChars="0"/>
         <w:rPr>
-          <w:ins w:id="341" w:author="董士崇" w:date="2021-02-20T11:52:00Z"/>
-          <w:del w:id="342" w:author="王文广" w:date="2021-03-09T16:30:00Z"/>
-        </w:rPr>
-      </w:pPr>
-      <w:ins w:id="343" w:author="力 马" w:date="2021-02-20T09:33:00Z">
-        <w:del w:id="344" w:author="王文广" w:date="2021-03-09T16:30:00Z">
+          <w:ins w:id="397" w:author="董士崇" w:date="2021-02-20T11:52:00Z"/>
+          <w:del w:id="398" w:author="王文广" w:date="2021-03-09T16:30:00Z"/>
+        </w:rPr>
+      </w:pPr>
+      <w:ins w:id="399" w:author="力 马" w:date="2021-02-20T09:33:00Z">
+        <w:del w:id="400" w:author="王文广" w:date="2021-03-09T16:30:00Z">
           <w:r>
             <w:rPr>
               <w:rFonts w:hint="eastAsia"/>
@@ -3370,12 +3956,12 @@
         </w:numPr>
         <w:ind w:firstLineChars="0"/>
         <w:rPr>
-          <w:ins w:id="345" w:author="力 马" w:date="2021-02-20T09:32:00Z"/>
-          <w:del w:id="346" w:author="王文广" w:date="2021-03-09T16:30:00Z"/>
-        </w:rPr>
-      </w:pPr>
-      <w:ins w:id="347" w:author="董士崇" w:date="2021-02-20T11:56:00Z">
-        <w:del w:id="348" w:author="王文广" w:date="2021-03-09T16:30:00Z">
+          <w:ins w:id="401" w:author="力 马" w:date="2021-02-20T09:32:00Z"/>
+          <w:del w:id="402" w:author="王文广" w:date="2021-03-09T16:30:00Z"/>
+        </w:rPr>
+      </w:pPr>
+      <w:ins w:id="403" w:author="董士崇" w:date="2021-02-20T11:56:00Z">
+        <w:del w:id="404" w:author="王文广" w:date="2021-03-09T16:30:00Z">
           <w:r>
             <w:rPr>
               <w:rFonts w:hint="eastAsia"/>
@@ -3384,8 +3970,8 @@
           </w:r>
         </w:del>
       </w:ins>
-      <w:ins w:id="349" w:author="董士崇" w:date="2021-02-20T11:57:00Z">
-        <w:del w:id="350" w:author="王文广" w:date="2021-03-09T16:30:00Z">
+      <w:ins w:id="405" w:author="董士崇" w:date="2021-02-20T11:57:00Z">
+        <w:del w:id="406" w:author="王文广" w:date="2021-03-09T16:30:00Z">
           <w:r>
             <w:rPr>
               <w:rFonts w:hint="eastAsia"/>
@@ -3404,9 +3990,9 @@
     <w:p>
       <w:pPr>
         <w:rPr>
-          <w:del w:id="351" w:author="力 马" w:date="2021-02-20T09:30:00Z"/>
-        </w:rPr>
-        <w:pPrChange w:id="352" w:author="力 马" w:date="2021-02-20T09:30:00Z">
+          <w:del w:id="407" w:author="力 马" w:date="2021-02-20T09:30:00Z"/>
+        </w:rPr>
+        <w:pPrChange w:id="408" w:author="力 马" w:date="2021-02-20T09:30:00Z">
           <w:pPr>
             <w:pStyle w:val="a4"/>
             <w:numPr>
@@ -3502,7 +4088,7 @@
         </w:numPr>
         <w:ind w:firstLineChars="0"/>
         <w:rPr>
-          <w:del w:id="353" w:author="王文广" w:date="2021-03-08T19:05:00Z"/>
+          <w:del w:id="409" w:author="王文广" w:date="2021-03-08T19:05:00Z"/>
           <w:bCs/>
         </w:rPr>
       </w:pPr>
@@ -3558,27 +4144,18 @@
         <w:rPr>
           <w:b/>
           <w:color w:val="FF0000"/>
-          <w:rPrChange w:id="354" w:author="王文广" w:date="2021-03-08T19:05:00Z">
+          <w:rPrChange w:id="410" w:author="王文广" w:date="2021-03-08T19:05:00Z">
             <w:rPr/>
           </w:rPrChange>
         </w:rPr>
-        <w:pPrChange w:id="355" w:author="王文广" w:date="2021-03-08T19:05:00Z">
-          <w:pPr>
-            <w:pStyle w:val="a4"/>
-            <w:numPr>
-              <w:numId w:val="7"/>
-            </w:numPr>
-            <w:ind w:left="840" w:firstLineChars="0" w:hanging="420"/>
-          </w:pPr>
-        </w:pPrChange>
-      </w:pPr>
-      <w:del w:id="356" w:author="王文广" w:date="2021-03-08T19:05:00Z">
+      </w:pPr>
+      <w:del w:id="411" w:author="王文广" w:date="2021-03-08T19:05:00Z">
         <w:r>
           <w:rPr>
             <w:rFonts w:hint="eastAsia"/>
             <w:b/>
             <w:color w:val="FF0000"/>
-            <w:rPrChange w:id="357" w:author="王文广" w:date="2021-03-08T19:05:00Z">
+            <w:rPrChange w:id="412" w:author="王文广" w:date="2021-03-08T19:05:00Z">
               <w:rPr>
                 <w:rFonts w:hint="eastAsia"/>
               </w:rPr>
@@ -3587,13 +4164,13 @@
           <w:delText>空间</w:delText>
         </w:r>
       </w:del>
-      <w:del w:id="358" w:author="董士崇" w:date="2021-02-20T13:17:00Z">
+      <w:del w:id="413" w:author="董士崇" w:date="2021-02-20T13:17:00Z">
         <w:r>
           <w:rPr>
             <w:rFonts w:hint="eastAsia"/>
             <w:b/>
             <w:color w:val="FF0000"/>
-            <w:rPrChange w:id="359" w:author="王文广" w:date="2021-03-08T19:05:00Z">
+            <w:rPrChange w:id="414" w:author="王文广" w:date="2021-03-08T19:05:00Z">
               <w:rPr>
                 <w:rFonts w:hint="eastAsia"/>
               </w:rPr>
@@ -3602,13 +4179,13 @@
           <w:delText>的联通</w:delText>
         </w:r>
       </w:del>
-      <w:del w:id="360" w:author="王文广" w:date="2021-03-08T19:05:00Z">
+      <w:del w:id="415" w:author="王文广" w:date="2021-03-08T19:05:00Z">
         <w:r>
           <w:rPr>
             <w:rFonts w:hint="eastAsia"/>
             <w:b/>
             <w:color w:val="FF0000"/>
-            <w:rPrChange w:id="361" w:author="王文广" w:date="2021-03-08T19:05:00Z">
+            <w:rPrChange w:id="416" w:author="王文广" w:date="2021-03-08T19:05:00Z">
               <w:rPr>
                 <w:rFonts w:hint="eastAsia"/>
               </w:rPr>
@@ -3620,7 +4197,7 @@
           <w:rPr>
             <w:b/>
             <w:color w:val="FF0000"/>
-            <w:rPrChange w:id="362" w:author="王文广" w:date="2021-03-08T19:05:00Z">
+            <w:rPrChange w:id="417" w:author="王文广" w:date="2021-03-08T19:05:00Z">
               <w:rPr/>
             </w:rPrChange>
           </w:rPr>
@@ -3632,7 +4209,7 @@
             <w:rFonts w:hint="eastAsia"/>
             <w:b/>
             <w:color w:val="FF0000"/>
-            <w:rPrChange w:id="363" w:author="王文广" w:date="2021-03-08T19:05:00Z">
+            <w:rPrChange w:id="418" w:author="王文广" w:date="2021-03-08T19:05:00Z">
               <w:rPr>
                 <w:rFonts w:hint="eastAsia"/>
               </w:rPr>
@@ -3963,11 +4540,19 @@
         <w:rPr>
           <w:rFonts w:hint="eastAsia"/>
         </w:rPr>
-        <w:t>方式为在Git</w:t>
+        <w:t>方式为在</w:t>
+      </w:r>
+      <w:proofErr w:type="spellStart"/>
+      <w:r>
+        <w:rPr>
+          <w:rFonts w:hint="eastAsia"/>
+        </w:rPr>
+        <w:t>Git</w:t>
       </w:r>
       <w:r>
         <w:t>hub</w:t>
       </w:r>
+      <w:proofErr w:type="spellEnd"/>
       <w:r>
         <w:rPr>
           <w:rFonts w:hint="eastAsia"/>
@@ -4002,7 +4587,14 @@
         <w:rPr>
           <w:rFonts w:hint="eastAsia"/>
         </w:rPr>
-        <w:t>为自己的代码仓储</w:t>
+        <w:t>为自己的代</w:t>
+      </w:r>
+      <w:r>
+        <w:rPr>
+          <w:rFonts w:hint="eastAsia"/>
+        </w:rPr>
+        <w:lastRenderedPageBreak/>
+        <w:t>码仓储</w:t>
       </w:r>
       <w:r>
         <w:rPr>
@@ -4065,14 +4657,23 @@
           <w:rFonts w:hint="eastAsia"/>
           <w:b/>
         </w:rPr>
-        <w:t>项目交付可以参照这个g</w:t>
-      </w:r>
-      <w:r>
-        <w:rPr>
+        <w:t>项目交付可以参照这个</w:t>
+      </w:r>
+      <w:proofErr w:type="spellStart"/>
+      <w:r>
+        <w:rPr>
+          <w:rFonts w:hint="eastAsia"/>
           <w:b/>
         </w:rPr>
+        <w:t>g</w:t>
+      </w:r>
+      <w:r>
+        <w:rPr>
+          <w:b/>
+        </w:rPr>
         <w:t>ithub</w:t>
       </w:r>
+      <w:proofErr w:type="spellEnd"/>
       <w:r>
         <w:rPr>
           <w:rFonts w:hint="eastAsia"/>
@@ -4453,6 +5054,95 @@
     </w:lvl>
   </w:abstractNum>
   <w:abstractNum w:abstractNumId="3" w15:restartNumberingAfterBreak="0">
+    <w:nsid w:val="09A07181"/>
+    <w:multiLevelType w:val="hybridMultilevel"/>
+    <w:tmpl w:val="5D305790"/>
+    <w:lvl w:ilvl="0" w:tplc="DB226294">
+      <w:start w:val="1"/>
+      <w:numFmt w:val="decimal"/>
+      <w:lvlText w:val="%1."/>
+      <w:lvlJc w:val="left"/>
+      <w:pPr>
+        <w:ind w:left="1620" w:hanging="360"/>
+      </w:pPr>
+      <w:rPr>
+        <w:rFonts w:hint="default"/>
+      </w:rPr>
+    </w:lvl>
+    <w:lvl w:ilvl="1" w:tplc="04090019" w:tentative="1">
+      <w:start w:val="1"/>
+      <w:numFmt w:val="lowerLetter"/>
+      <w:lvlText w:val="%2)"/>
+      <w:lvlJc w:val="left"/>
+      <w:pPr>
+        <w:ind w:left="2100" w:hanging="420"/>
+      </w:pPr>
+    </w:lvl>
+    <w:lvl w:ilvl="2" w:tplc="0409001B" w:tentative="1">
+      <w:start w:val="1"/>
+      <w:numFmt w:val="lowerRoman"/>
+      <w:lvlText w:val="%3."/>
+      <w:lvlJc w:val="right"/>
+      <w:pPr>
+        <w:ind w:left="2520" w:hanging="420"/>
+      </w:pPr>
+    </w:lvl>
+    <w:lvl w:ilvl="3" w:tplc="0409000F" w:tentative="1">
+      <w:start w:val="1"/>
+      <w:numFmt w:val="decimal"/>
+      <w:lvlText w:val="%4."/>
+      <w:lvlJc w:val="left"/>
+      <w:pPr>
+        <w:ind w:left="2940" w:hanging="420"/>
+      </w:pPr>
+    </w:lvl>
+    <w:lvl w:ilvl="4" w:tplc="04090019" w:tentative="1">
+      <w:start w:val="1"/>
+      <w:numFmt w:val="lowerLetter"/>
+      <w:lvlText w:val="%5)"/>
+      <w:lvlJc w:val="left"/>
+      <w:pPr>
+        <w:ind w:left="3360" w:hanging="420"/>
+      </w:pPr>
+    </w:lvl>
+    <w:lvl w:ilvl="5" w:tplc="0409001B" w:tentative="1">
+      <w:start w:val="1"/>
+      <w:numFmt w:val="lowerRoman"/>
+      <w:lvlText w:val="%6."/>
+      <w:lvlJc w:val="right"/>
+      <w:pPr>
+        <w:ind w:left="3780" w:hanging="420"/>
+      </w:pPr>
+    </w:lvl>
+    <w:lvl w:ilvl="6" w:tplc="0409000F" w:tentative="1">
+      <w:start w:val="1"/>
+      <w:numFmt w:val="decimal"/>
+      <w:lvlText w:val="%7."/>
+      <w:lvlJc w:val="left"/>
+      <w:pPr>
+        <w:ind w:left="4200" w:hanging="420"/>
+      </w:pPr>
+    </w:lvl>
+    <w:lvl w:ilvl="7" w:tplc="04090019" w:tentative="1">
+      <w:start w:val="1"/>
+      <w:numFmt w:val="lowerLetter"/>
+      <w:lvlText w:val="%8)"/>
+      <w:lvlJc w:val="left"/>
+      <w:pPr>
+        <w:ind w:left="4620" w:hanging="420"/>
+      </w:pPr>
+    </w:lvl>
+    <w:lvl w:ilvl="8" w:tplc="0409001B" w:tentative="1">
+      <w:start w:val="1"/>
+      <w:numFmt w:val="lowerRoman"/>
+      <w:lvlText w:val="%9."/>
+      <w:lvlJc w:val="right"/>
+      <w:pPr>
+        <w:ind w:left="5040" w:hanging="420"/>
+      </w:pPr>
+    </w:lvl>
+  </w:abstractNum>
+  <w:abstractNum w:abstractNumId="4" w15:restartNumberingAfterBreak="0">
     <w:nsid w:val="24B44B53"/>
     <w:multiLevelType w:val="hybridMultilevel"/>
     <w:tmpl w:val="FCEA53A4"/>
@@ -4541,7 +5231,7 @@
       </w:pPr>
     </w:lvl>
   </w:abstractNum>
-  <w:abstractNum w:abstractNumId="4" w15:restartNumberingAfterBreak="0">
+  <w:abstractNum w:abstractNumId="5" w15:restartNumberingAfterBreak="0">
     <w:nsid w:val="28324F03"/>
     <w:multiLevelType w:val="hybridMultilevel"/>
     <w:tmpl w:val="DC3CA25C"/>
@@ -4630,7 +5320,7 @@
       </w:pPr>
     </w:lvl>
   </w:abstractNum>
-  <w:abstractNum w:abstractNumId="5" w15:restartNumberingAfterBreak="0">
+  <w:abstractNum w:abstractNumId="6" w15:restartNumberingAfterBreak="0">
     <w:nsid w:val="41994731"/>
     <w:multiLevelType w:val="hybridMultilevel"/>
     <w:tmpl w:val="CF6AB18E"/>
@@ -4743,7 +5433,7 @@
       </w:rPr>
     </w:lvl>
   </w:abstractNum>
-  <w:abstractNum w:abstractNumId="6" w15:restartNumberingAfterBreak="0">
+  <w:abstractNum w:abstractNumId="7" w15:restartNumberingAfterBreak="0">
     <w:nsid w:val="43FF5DB6"/>
     <w:multiLevelType w:val="hybridMultilevel"/>
     <w:tmpl w:val="7090DABE"/>
@@ -4832,7 +5522,7 @@
       </w:pPr>
     </w:lvl>
   </w:abstractNum>
-  <w:abstractNum w:abstractNumId="7" w15:restartNumberingAfterBreak="0">
+  <w:abstractNum w:abstractNumId="8" w15:restartNumberingAfterBreak="0">
     <w:nsid w:val="50D83041"/>
     <w:multiLevelType w:val="hybridMultilevel"/>
     <w:tmpl w:val="C4FC95B0"/>
@@ -4918,7 +5608,7 @@
       </w:pPr>
     </w:lvl>
   </w:abstractNum>
-  <w:abstractNum w:abstractNumId="8" w15:restartNumberingAfterBreak="0">
+  <w:abstractNum w:abstractNumId="9" w15:restartNumberingAfterBreak="0">
     <w:nsid w:val="53FC3922"/>
     <w:multiLevelType w:val="hybridMultilevel"/>
     <w:tmpl w:val="0D9EE480"/>
@@ -5004,7 +5694,7 @@
       </w:pPr>
     </w:lvl>
   </w:abstractNum>
-  <w:abstractNum w:abstractNumId="9" w15:restartNumberingAfterBreak="0">
+  <w:abstractNum w:abstractNumId="10" w15:restartNumberingAfterBreak="0">
     <w:nsid w:val="544C3871"/>
     <w:multiLevelType w:val="hybridMultilevel"/>
     <w:tmpl w:val="E3AE0E22"/>
@@ -5117,7 +5807,7 @@
       </w:rPr>
     </w:lvl>
   </w:abstractNum>
-  <w:abstractNum w:abstractNumId="10" w15:restartNumberingAfterBreak="0">
+  <w:abstractNum w:abstractNumId="11" w15:restartNumberingAfterBreak="0">
     <w:nsid w:val="694A042E"/>
     <w:multiLevelType w:val="multilevel"/>
     <w:tmpl w:val="04F6968C"/>
@@ -5242,31 +5932,31 @@
     </w:lvl>
   </w:abstractNum>
   <w:num w:numId="1">
-    <w:abstractNumId w:val="9"/>
+    <w:abstractNumId w:val="10"/>
   </w:num>
   <w:num w:numId="2">
-    <w:abstractNumId w:val="3"/>
+    <w:abstractNumId w:val="4"/>
   </w:num>
   <w:num w:numId="3">
-    <w:abstractNumId w:val="4"/>
+    <w:abstractNumId w:val="5"/>
   </w:num>
   <w:num w:numId="4">
-    <w:abstractNumId w:val="5"/>
+    <w:abstractNumId w:val="6"/>
   </w:num>
   <w:num w:numId="5">
     <w:abstractNumId w:val="1"/>
   </w:num>
   <w:num w:numId="6">
-    <w:abstractNumId w:val="8"/>
+    <w:abstractNumId w:val="9"/>
   </w:num>
   <w:num w:numId="7">
     <w:abstractNumId w:val="2"/>
   </w:num>
   <w:num w:numId="8">
-    <w:abstractNumId w:val="10"/>
+    <w:abstractNumId w:val="11"/>
   </w:num>
   <w:num w:numId="9">
-    <w:abstractNumId w:val="7"/>
+    <w:abstractNumId w:val="8"/>
   </w:num>
   <w:num w:numId="10">
     <w:abstractNumId w:val="0"/>
@@ -5299,7 +5989,10 @@
     </w:lvlOverride>
   </w:num>
   <w:num w:numId="11">
-    <w:abstractNumId w:val="6"/>
+    <w:abstractNumId w:val="7"/>
+  </w:num>
+  <w:num w:numId="12">
+    <w:abstractNumId w:val="3"/>
   </w:num>
 </w:numbering>
 </file>

</xml_diff>